<commit_message>
Many improvements for 2017 master CV.
</commit_message>
<xml_diff>
--- a/2016 CV generic.docx
+++ b/2016 CV generic.docx
@@ -409,6 +409,14 @@
         </w:rPr>
         <w:t>I am a lifelong learner, continuously studying relevant topics to improve my workplace skills and abilities</w:t>
       </w:r>
+      <w:r>
+        <w:rPr>
+          <w:rFonts w:asciiTheme="minorHAnsi" w:hAnsiTheme="minorHAnsi" w:cstheme="minorHAnsi"/>
+          <w:sz w:val="24"/>
+          <w:szCs w:val="24"/>
+        </w:rPr>
+        <w:t>.</w:t>
+      </w:r>
     </w:p>
     <w:p>
       <w:pPr>
@@ -1038,6 +1046,14 @@
           <w:sz w:val="22"/>
           <w:szCs w:val="22"/>
         </w:rPr>
+        <w:t xml:space="preserve">Webmaster, </w:t>
+      </w:r>
+      <w:r>
+        <w:rPr>
+          <w:rFonts w:asciiTheme="minorHAnsi" w:hAnsiTheme="minorHAnsi" w:cstheme="minorHAnsi"/>
+          <w:sz w:val="22"/>
+          <w:szCs w:val="22"/>
+        </w:rPr>
         <w:t xml:space="preserve">Technology, </w:t>
       </w:r>
       <w:r>
@@ -1176,7 +1192,6 @@
           <w:tab w:val="left" w:pos="1440"/>
           <w:tab w:val="left" w:pos="2160"/>
         </w:tabs>
-        <w:ind w:left="360"/>
         <w:rPr>
           <w:rFonts w:asciiTheme="minorHAnsi" w:hAnsiTheme="minorHAnsi" w:cstheme="minorHAnsi"/>
           <w:sz w:val="22"/>
@@ -1190,10 +1205,65 @@
           <w:tab w:val="left" w:pos="0"/>
           <w:tab w:val="left" w:pos="357"/>
           <w:tab w:val="left" w:pos="720"/>
-          <w:tab w:val="left" w:pos="1440"/>
           <w:tab w:val="left" w:pos="2160"/>
         </w:tabs>
-        <w:ind w:left="360"/>
+        <w:rPr>
+          <w:rFonts w:asciiTheme="minorHAnsi" w:hAnsiTheme="minorHAnsi" w:cstheme="minorHAnsi"/>
+          <w:b/>
+          <w:sz w:val="22"/>
+          <w:szCs w:val="22"/>
+          <w:u w:val="single"/>
+        </w:rPr>
+      </w:pPr>
+      <w:r>
+        <w:rPr>
+          <w:rFonts w:asciiTheme="minorHAnsi" w:hAnsiTheme="minorHAnsi" w:cstheme="minorHAnsi"/>
+          <w:b/>
+          <w:sz w:val="22"/>
+          <w:szCs w:val="22"/>
+          <w:u w:val="single"/>
+        </w:rPr>
+        <w:t>Certification</w:t>
+      </w:r>
+    </w:p>
+    <w:p>
+      <w:pPr>
+        <w:pStyle w:val="ListParagraph"/>
+        <w:numPr>
+          <w:ilvl w:val="0"/>
+          <w:numId w:val="18"/>
+        </w:numPr>
+        <w:tabs>
+          <w:tab w:val="left" w:pos="0"/>
+          <w:tab w:val="left" w:pos="357"/>
+          <w:tab w:val="left" w:pos="720"/>
+          <w:tab w:val="left" w:pos="1440"/>
+          <w:tab w:val="left" w:pos="2160"/>
+        </w:tabs>
+        <w:rPr>
+          <w:rFonts w:asciiTheme="minorHAnsi" w:hAnsiTheme="minorHAnsi" w:cstheme="minorHAnsi"/>
+          <w:sz w:val="22"/>
+          <w:szCs w:val="22"/>
+        </w:rPr>
+      </w:pPr>
+      <w:r>
+        <w:rPr>
+          <w:rFonts w:asciiTheme="minorHAnsi" w:hAnsiTheme="minorHAnsi" w:cstheme="minorHAnsi"/>
+          <w:sz w:val="22"/>
+          <w:szCs w:val="22"/>
+        </w:rPr>
+        <w:t xml:space="preserve">ISTQB (ISEB) Foundation Level Software Tester </w:t>
+      </w:r>
+    </w:p>
+    <w:p>
+      <w:pPr>
+        <w:tabs>
+          <w:tab w:val="left" w:pos="0"/>
+          <w:tab w:val="left" w:pos="357"/>
+          <w:tab w:val="left" w:pos="720"/>
+          <w:tab w:val="left" w:pos="1440"/>
+          <w:tab w:val="left" w:pos="2160"/>
+        </w:tabs>
         <w:rPr>
           <w:rFonts w:asciiTheme="minorHAnsi" w:hAnsiTheme="minorHAnsi" w:cstheme="minorHAnsi"/>
           <w:sz w:val="22"/>
@@ -1231,23 +1301,6 @@
           <w:tab w:val="left" w:pos="0"/>
           <w:tab w:val="left" w:pos="1440"/>
         </w:tabs>
-        <w:jc w:val="center"/>
-        <w:rPr>
-          <w:rFonts w:asciiTheme="minorHAnsi" w:hAnsiTheme="minorHAnsi" w:cstheme="minorHAnsi"/>
-          <w:b/>
-          <w:color w:val="948A54" w:themeColor="background2" w:themeShade="80"/>
-          <w:sz w:val="24"/>
-          <w:szCs w:val="24"/>
-          <w:u w:val="single"/>
-        </w:rPr>
-      </w:pPr>
-    </w:p>
-    <w:p>
-      <w:pPr>
-        <w:tabs>
-          <w:tab w:val="left" w:pos="0"/>
-          <w:tab w:val="left" w:pos="1440"/>
-        </w:tabs>
         <w:spacing w:after="120"/>
         <w:jc w:val="center"/>
         <w:rPr>
@@ -1465,7 +1518,7 @@
           <w:sz w:val="22"/>
           <w:szCs w:val="22"/>
         </w:rPr>
-        <w:t xml:space="preserve"> and </w:t>
+        <w:t xml:space="preserve">and </w:t>
       </w:r>
       <w:r>
         <w:rPr>
@@ -1481,7 +1534,15 @@
           <w:sz w:val="22"/>
           <w:szCs w:val="22"/>
         </w:rPr>
-        <w:t>Apple and Android mobile devices.</w:t>
+        <w:t>iOS</w:t>
+      </w:r>
+      <w:r>
+        <w:rPr>
+          <w:rFonts w:asciiTheme="minorHAnsi" w:hAnsiTheme="minorHAnsi" w:cstheme="minorHAnsi"/>
+          <w:sz w:val="22"/>
+          <w:szCs w:val="22"/>
+        </w:rPr>
+        <w:t xml:space="preserve"> and Android mobile devices.</w:t>
       </w:r>
       <w:r>
         <w:rPr>
@@ -1599,12 +1660,252 @@
     </w:p>
     <w:p>
       <w:pPr>
-        <w:pStyle w:val="ListParagraph"/>
-        <w:tabs>
-          <w:tab w:val="left" w:pos="0"/>
-          <w:tab w:val="left" w:pos="1440"/>
-        </w:tabs>
-        <w:ind w:left="390"/>
+        <w:tabs>
+          <w:tab w:val="left" w:pos="0"/>
+          <w:tab w:val="left" w:pos="1440"/>
+        </w:tabs>
+        <w:ind w:left="170"/>
+        <w:rPr>
+          <w:rFonts w:asciiTheme="minorHAnsi" w:hAnsiTheme="minorHAnsi" w:cstheme="minorHAnsi"/>
+          <w:sz w:val="22"/>
+          <w:szCs w:val="22"/>
+        </w:rPr>
+      </w:pPr>
+      <w:r>
+        <w:rPr>
+          <w:rFonts w:asciiTheme="minorHAnsi" w:hAnsiTheme="minorHAnsi" w:cstheme="minorHAnsi"/>
+          <w:sz w:val="22"/>
+          <w:szCs w:val="22"/>
+        </w:rPr>
+        <w:t>- Chosen to work on company’s largest and most prestigious project for Government client</w:t>
+      </w:r>
+    </w:p>
+    <w:p>
+      <w:pPr>
+        <w:tabs>
+          <w:tab w:val="left" w:pos="0"/>
+          <w:tab w:val="left" w:pos="1440"/>
+        </w:tabs>
+        <w:rPr>
+          <w:rFonts w:asciiTheme="minorHAnsi" w:hAnsiTheme="minorHAnsi" w:cstheme="minorHAnsi"/>
+          <w:b/>
+          <w:sz w:val="22"/>
+          <w:szCs w:val="22"/>
+        </w:rPr>
+      </w:pPr>
+    </w:p>
+    <w:p>
+      <w:pPr>
+        <w:tabs>
+          <w:tab w:val="left" w:pos="0"/>
+          <w:tab w:val="left" w:pos="1440"/>
+        </w:tabs>
+        <w:rPr>
+          <w:rFonts w:asciiTheme="minorHAnsi" w:hAnsiTheme="minorHAnsi" w:cstheme="minorHAnsi"/>
+          <w:sz w:val="22"/>
+          <w:szCs w:val="22"/>
+        </w:rPr>
+      </w:pPr>
+      <w:r>
+        <w:rPr>
+          <w:rFonts w:asciiTheme="minorHAnsi" w:hAnsiTheme="minorHAnsi" w:cstheme="minorHAnsi"/>
+          <w:b/>
+          <w:sz w:val="22"/>
+          <w:szCs w:val="22"/>
+        </w:rPr>
+        <w:t>Test</w:t>
+      </w:r>
+      <w:r>
+        <w:rPr>
+          <w:rFonts w:asciiTheme="minorHAnsi" w:hAnsiTheme="minorHAnsi" w:cstheme="minorHAnsi"/>
+          <w:b/>
+          <w:sz w:val="22"/>
+          <w:szCs w:val="22"/>
+        </w:rPr>
+        <w:t xml:space="preserve"> Analyst</w:t>
+      </w:r>
+      <w:r>
+        <w:rPr>
+          <w:rFonts w:asciiTheme="minorHAnsi" w:hAnsiTheme="minorHAnsi" w:cstheme="minorHAnsi"/>
+          <w:b/>
+          <w:sz w:val="22"/>
+          <w:szCs w:val="22"/>
+        </w:rPr>
+        <w:tab/>
+      </w:r>
+      <w:r>
+        <w:rPr>
+          <w:rFonts w:asciiTheme="minorHAnsi" w:hAnsiTheme="minorHAnsi" w:cstheme="minorHAnsi"/>
+          <w:b/>
+          <w:sz w:val="22"/>
+          <w:szCs w:val="22"/>
+        </w:rPr>
+        <w:tab/>
+      </w:r>
+      <w:r>
+        <w:rPr>
+          <w:rFonts w:asciiTheme="minorHAnsi" w:hAnsiTheme="minorHAnsi" w:cstheme="minorHAnsi"/>
+          <w:b/>
+          <w:sz w:val="22"/>
+          <w:szCs w:val="22"/>
+        </w:rPr>
+        <w:tab/>
+      </w:r>
+      <w:r>
+        <w:rPr>
+          <w:rFonts w:asciiTheme="minorHAnsi" w:hAnsiTheme="minorHAnsi" w:cstheme="minorHAnsi"/>
+          <w:b/>
+          <w:sz w:val="22"/>
+          <w:szCs w:val="22"/>
+        </w:rPr>
+        <w:tab/>
+      </w:r>
+      <w:r>
+        <w:rPr>
+          <w:rFonts w:asciiTheme="minorHAnsi" w:hAnsiTheme="minorHAnsi" w:cstheme="minorHAnsi"/>
+        </w:rPr>
+        <w:t xml:space="preserve">IT Jell, </w:t>
+      </w:r>
+      <w:r>
+        <w:rPr>
+          <w:rFonts w:asciiTheme="minorHAnsi" w:hAnsiTheme="minorHAnsi" w:cstheme="minorHAnsi"/>
+        </w:rPr>
+        <w:t>Remote working</w:t>
+      </w:r>
+      <w:r>
+        <w:rPr>
+          <w:rFonts w:asciiTheme="minorHAnsi" w:hAnsiTheme="minorHAnsi" w:cstheme="minorHAnsi"/>
+        </w:rPr>
+        <w:t xml:space="preserve">    </w:t>
+      </w:r>
+      <w:r>
+        <w:rPr>
+          <w:rFonts w:asciiTheme="minorHAnsi" w:hAnsiTheme="minorHAnsi" w:cstheme="minorHAnsi"/>
+        </w:rPr>
+        <w:tab/>
+      </w:r>
+      <w:r>
+        <w:rPr>
+          <w:rFonts w:asciiTheme="minorHAnsi" w:hAnsiTheme="minorHAnsi" w:cstheme="minorHAnsi"/>
+        </w:rPr>
+        <w:t>05/2014 – 06/2014</w:t>
+      </w:r>
+    </w:p>
+    <w:p>
+      <w:pPr>
+        <w:tabs>
+          <w:tab w:val="left" w:pos="0"/>
+          <w:tab w:val="left" w:pos="1440"/>
+        </w:tabs>
+        <w:rPr>
+          <w:rFonts w:asciiTheme="minorHAnsi" w:hAnsiTheme="minorHAnsi" w:cstheme="minorHAnsi"/>
+          <w:sz w:val="22"/>
+          <w:szCs w:val="22"/>
+        </w:rPr>
+      </w:pPr>
+      <w:r>
+        <w:rPr>
+          <w:rFonts w:asciiTheme="minorHAnsi" w:hAnsiTheme="minorHAnsi" w:cstheme="minorHAnsi"/>
+          <w:sz w:val="22"/>
+          <w:szCs w:val="22"/>
+        </w:rPr>
+        <w:t xml:space="preserve">Short-term contract </w:t>
+      </w:r>
+      <w:r>
+        <w:rPr>
+          <w:rFonts w:asciiTheme="minorHAnsi" w:hAnsiTheme="minorHAnsi" w:cstheme="minorHAnsi"/>
+          <w:sz w:val="22"/>
+          <w:szCs w:val="22"/>
+        </w:rPr>
+        <w:t xml:space="preserve">overseeing </w:t>
+      </w:r>
+      <w:r>
+        <w:rPr>
+          <w:rFonts w:asciiTheme="minorHAnsi" w:hAnsiTheme="minorHAnsi" w:cstheme="minorHAnsi"/>
+          <w:sz w:val="22"/>
+          <w:szCs w:val="22"/>
+        </w:rPr>
+        <w:t xml:space="preserve">testing </w:t>
+      </w:r>
+      <w:r>
+        <w:rPr>
+          <w:rFonts w:asciiTheme="minorHAnsi" w:hAnsiTheme="minorHAnsi" w:cstheme="minorHAnsi"/>
+          <w:sz w:val="22"/>
+          <w:szCs w:val="22"/>
+        </w:rPr>
+        <w:t xml:space="preserve">of </w:t>
+      </w:r>
+      <w:r>
+        <w:rPr>
+          <w:rFonts w:asciiTheme="minorHAnsi" w:hAnsiTheme="minorHAnsi" w:cstheme="minorHAnsi"/>
+          <w:sz w:val="22"/>
+          <w:szCs w:val="22"/>
+        </w:rPr>
+        <w:t xml:space="preserve">major upgrade to suite of </w:t>
+      </w:r>
+      <w:r>
+        <w:rPr>
+          <w:rFonts w:asciiTheme="minorHAnsi" w:hAnsiTheme="minorHAnsi" w:cstheme="minorHAnsi"/>
+          <w:sz w:val="22"/>
+          <w:szCs w:val="22"/>
+        </w:rPr>
+        <w:t>business</w:t>
+      </w:r>
+      <w:r>
+        <w:rPr>
+          <w:rFonts w:asciiTheme="minorHAnsi" w:hAnsiTheme="minorHAnsi" w:cstheme="minorHAnsi"/>
+          <w:sz w:val="22"/>
+          <w:szCs w:val="22"/>
+        </w:rPr>
+        <w:t xml:space="preserve"> </w:t>
+      </w:r>
+      <w:r>
+        <w:rPr>
+          <w:rFonts w:asciiTheme="minorHAnsi" w:hAnsiTheme="minorHAnsi" w:cstheme="minorHAnsi"/>
+          <w:sz w:val="22"/>
+          <w:szCs w:val="22"/>
+        </w:rPr>
+        <w:t xml:space="preserve">websites, including the introduction of a tiered membership structure. </w:t>
+      </w:r>
+      <w:r>
+        <w:rPr>
+          <w:rFonts w:asciiTheme="minorHAnsi" w:hAnsiTheme="minorHAnsi" w:cstheme="minorHAnsi"/>
+          <w:sz w:val="22"/>
+          <w:szCs w:val="22"/>
+        </w:rPr>
+        <w:t xml:space="preserve"> </w:t>
+      </w:r>
+      <w:r>
+        <w:rPr>
+          <w:rFonts w:asciiTheme="minorHAnsi" w:hAnsiTheme="minorHAnsi" w:cstheme="minorHAnsi"/>
+          <w:sz w:val="22"/>
+          <w:szCs w:val="22"/>
+        </w:rPr>
+        <w:t xml:space="preserve">As well as performing my own exploratory testing I </w:t>
+      </w:r>
+      <w:r>
+        <w:rPr>
+          <w:rFonts w:asciiTheme="minorHAnsi" w:hAnsiTheme="minorHAnsi" w:cstheme="minorHAnsi"/>
+          <w:sz w:val="22"/>
+          <w:szCs w:val="22"/>
+        </w:rPr>
+        <w:t xml:space="preserve">handled </w:t>
+      </w:r>
+      <w:r>
+        <w:rPr>
+          <w:rFonts w:asciiTheme="minorHAnsi" w:hAnsiTheme="minorHAnsi" w:cstheme="minorHAnsi"/>
+          <w:sz w:val="22"/>
+          <w:szCs w:val="22"/>
+        </w:rPr>
+        <w:t>triage and management of issues raised by an offshore test team.</w:t>
+      </w:r>
+    </w:p>
+    <w:p>
+      <w:pPr>
+        <w:tabs>
+          <w:tab w:val="left" w:pos="0"/>
+          <w:tab w:val="left" w:pos="1440"/>
+        </w:tabs>
         <w:rPr>
           <w:rFonts w:asciiTheme="minorHAnsi" w:hAnsiTheme="minorHAnsi" w:cstheme="minorHAnsi"/>
           <w:color w:val="948A54" w:themeColor="background2" w:themeShade="80"/>
@@ -1615,86 +1916,473 @@
     </w:p>
     <w:p>
       <w:pPr>
-        <w:pStyle w:val="ListParagraph"/>
-        <w:tabs>
-          <w:tab w:val="left" w:pos="0"/>
-          <w:tab w:val="left" w:pos="1440"/>
-        </w:tabs>
-        <w:ind w:left="390"/>
-        <w:rPr>
-          <w:rFonts w:asciiTheme="minorHAnsi" w:hAnsiTheme="minorHAnsi" w:cstheme="minorHAnsi"/>
-          <w:color w:val="948A54" w:themeColor="background2" w:themeShade="80"/>
-          <w:sz w:val="22"/>
-          <w:szCs w:val="22"/>
-        </w:rPr>
-      </w:pPr>
-    </w:p>
-    <w:p>
-      <w:pPr>
-        <w:pStyle w:val="ListParagraph"/>
-        <w:tabs>
-          <w:tab w:val="left" w:pos="0"/>
-          <w:tab w:val="left" w:pos="1440"/>
-        </w:tabs>
-        <w:ind w:left="390"/>
-        <w:rPr>
-          <w:rFonts w:asciiTheme="minorHAnsi" w:hAnsiTheme="minorHAnsi" w:cstheme="minorHAnsi"/>
-          <w:color w:val="948A54" w:themeColor="background2" w:themeShade="80"/>
-          <w:sz w:val="22"/>
-          <w:szCs w:val="22"/>
-        </w:rPr>
-      </w:pPr>
-    </w:p>
-    <w:p>
-      <w:pPr>
-        <w:pStyle w:val="ListParagraph"/>
-        <w:tabs>
-          <w:tab w:val="left" w:pos="0"/>
-          <w:tab w:val="left" w:pos="1440"/>
-        </w:tabs>
-        <w:ind w:left="390"/>
-        <w:rPr>
-          <w:rFonts w:asciiTheme="minorHAnsi" w:hAnsiTheme="minorHAnsi" w:cstheme="minorHAnsi"/>
-          <w:color w:val="948A54" w:themeColor="background2" w:themeShade="80"/>
-          <w:sz w:val="22"/>
-          <w:szCs w:val="22"/>
-        </w:rPr>
-      </w:pPr>
-    </w:p>
-    <w:p>
-      <w:pPr>
-        <w:tabs>
-          <w:tab w:val="left" w:pos="0"/>
-          <w:tab w:val="left" w:pos="1440"/>
-        </w:tabs>
-        <w:rPr>
-          <w:rFonts w:asciiTheme="minorHAnsi" w:hAnsiTheme="minorHAnsi" w:cstheme="minorHAnsi"/>
-          <w:b/>
-          <w:sz w:val="22"/>
-          <w:szCs w:val="22"/>
-        </w:rPr>
-      </w:pPr>
-    </w:p>
-    <w:p>
-      <w:pPr>
-        <w:tabs>
-          <w:tab w:val="left" w:pos="0"/>
-          <w:tab w:val="left" w:pos="1440"/>
-        </w:tabs>
-        <w:rPr>
-          <w:rFonts w:asciiTheme="minorHAnsi" w:hAnsiTheme="minorHAnsi" w:cstheme="minorHAnsi"/>
-          <w:sz w:val="22"/>
-          <w:szCs w:val="22"/>
-        </w:rPr>
-      </w:pPr>
-      <w:r>
-        <w:rPr>
-          <w:rFonts w:asciiTheme="minorHAnsi" w:hAnsiTheme="minorHAnsi" w:cstheme="minorHAnsi"/>
-          <w:b/>
-          <w:sz w:val="22"/>
-          <w:szCs w:val="22"/>
-        </w:rPr>
-        <w:t>Test</w:t>
+        <w:tabs>
+          <w:tab w:val="left" w:pos="0"/>
+          <w:tab w:val="left" w:pos="1440"/>
+        </w:tabs>
+        <w:rPr>
+          <w:rFonts w:asciiTheme="minorHAnsi" w:hAnsiTheme="minorHAnsi" w:cstheme="minorHAnsi"/>
+          <w:sz w:val="22"/>
+          <w:szCs w:val="22"/>
+        </w:rPr>
+      </w:pPr>
+      <w:r>
+        <w:rPr>
+          <w:rFonts w:asciiTheme="minorHAnsi" w:hAnsiTheme="minorHAnsi" w:cstheme="minorHAnsi"/>
+          <w:b/>
+          <w:sz w:val="22"/>
+          <w:szCs w:val="22"/>
+        </w:rPr>
+        <w:t xml:space="preserve">Senior </w:t>
+      </w:r>
+      <w:r>
+        <w:rPr>
+          <w:rFonts w:asciiTheme="minorHAnsi" w:hAnsiTheme="minorHAnsi" w:cstheme="minorHAnsi"/>
+          <w:b/>
+          <w:sz w:val="22"/>
+          <w:szCs w:val="22"/>
+        </w:rPr>
+        <w:t>Test and Support Analyst</w:t>
+      </w:r>
+      <w:r>
+        <w:rPr>
+          <w:rFonts w:asciiTheme="minorHAnsi" w:hAnsiTheme="minorHAnsi" w:cstheme="minorHAnsi"/>
+          <w:b/>
+          <w:sz w:val="22"/>
+          <w:szCs w:val="22"/>
+        </w:rPr>
+        <w:tab/>
+      </w:r>
+      <w:r>
+        <w:rPr>
+          <w:rFonts w:asciiTheme="minorHAnsi" w:hAnsiTheme="minorHAnsi" w:cstheme="minorHAnsi"/>
+        </w:rPr>
+        <w:t>EMAP</w:t>
+      </w:r>
+      <w:r>
+        <w:rPr>
+          <w:rFonts w:asciiTheme="minorHAnsi" w:hAnsiTheme="minorHAnsi" w:cstheme="minorHAnsi"/>
+        </w:rPr>
+        <w:t xml:space="preserve">, London    </w:t>
+      </w:r>
+      <w:r>
+        <w:rPr>
+          <w:rFonts w:asciiTheme="minorHAnsi" w:hAnsiTheme="minorHAnsi" w:cstheme="minorHAnsi"/>
+        </w:rPr>
+        <w:tab/>
+      </w:r>
+      <w:r>
+        <w:rPr>
+          <w:rFonts w:asciiTheme="minorHAnsi" w:hAnsiTheme="minorHAnsi" w:cstheme="minorHAnsi"/>
+        </w:rPr>
+        <w:tab/>
+      </w:r>
+      <w:r>
+        <w:rPr>
+          <w:rFonts w:asciiTheme="minorHAnsi" w:hAnsiTheme="minorHAnsi" w:cstheme="minorHAnsi"/>
+        </w:rPr>
+        <w:t>03</w:t>
+      </w:r>
+      <w:r>
+        <w:rPr>
+          <w:rFonts w:asciiTheme="minorHAnsi" w:hAnsiTheme="minorHAnsi" w:cstheme="minorHAnsi"/>
+        </w:rPr>
+        <w:t>/</w:t>
+      </w:r>
+      <w:r>
+        <w:rPr>
+          <w:rFonts w:asciiTheme="minorHAnsi" w:hAnsiTheme="minorHAnsi" w:cstheme="minorHAnsi"/>
+        </w:rPr>
+        <w:t>20</w:t>
+      </w:r>
+      <w:r>
+        <w:rPr>
+          <w:rFonts w:asciiTheme="minorHAnsi" w:hAnsiTheme="minorHAnsi" w:cstheme="minorHAnsi"/>
+        </w:rPr>
+        <w:t>0</w:t>
+      </w:r>
+      <w:r>
+        <w:rPr>
+          <w:rFonts w:asciiTheme="minorHAnsi" w:hAnsiTheme="minorHAnsi" w:cstheme="minorHAnsi"/>
+        </w:rPr>
+        <w:t>8</w:t>
+      </w:r>
+      <w:r>
+        <w:rPr>
+          <w:rFonts w:asciiTheme="minorHAnsi" w:hAnsiTheme="minorHAnsi" w:cstheme="minorHAnsi"/>
+        </w:rPr>
+        <w:t xml:space="preserve"> –</w:t>
+      </w:r>
+      <w:r>
+        <w:rPr>
+          <w:rFonts w:asciiTheme="minorHAnsi" w:hAnsiTheme="minorHAnsi" w:cstheme="minorHAnsi"/>
+        </w:rPr>
+        <w:t xml:space="preserve"> </w:t>
+      </w:r>
+      <w:r>
+        <w:rPr>
+          <w:rFonts w:asciiTheme="minorHAnsi" w:hAnsiTheme="minorHAnsi" w:cstheme="minorHAnsi"/>
+        </w:rPr>
+        <w:t>02/2014</w:t>
+      </w:r>
+    </w:p>
+    <w:p>
+      <w:pPr>
+        <w:tabs>
+          <w:tab w:val="left" w:pos="0"/>
+          <w:tab w:val="left" w:pos="1440"/>
+        </w:tabs>
+        <w:rPr>
+          <w:rFonts w:asciiTheme="minorHAnsi" w:hAnsiTheme="minorHAnsi" w:cstheme="minorHAnsi"/>
+          <w:sz w:val="22"/>
+          <w:szCs w:val="22"/>
+        </w:rPr>
+      </w:pPr>
+      <w:r>
+        <w:rPr>
+          <w:rFonts w:asciiTheme="minorHAnsi" w:hAnsiTheme="minorHAnsi" w:cstheme="minorHAnsi"/>
+          <w:sz w:val="22"/>
+          <w:szCs w:val="22"/>
+        </w:rPr>
+        <w:t>Sole</w:t>
+      </w:r>
+      <w:r>
+        <w:rPr>
+          <w:rFonts w:asciiTheme="minorHAnsi" w:hAnsiTheme="minorHAnsi" w:cstheme="minorHAnsi"/>
+          <w:sz w:val="22"/>
+          <w:szCs w:val="22"/>
+        </w:rPr>
+        <w:t xml:space="preserve"> testing specialist </w:t>
+      </w:r>
+      <w:r>
+        <w:rPr>
+          <w:rFonts w:asciiTheme="minorHAnsi" w:hAnsiTheme="minorHAnsi" w:cstheme="minorHAnsi"/>
+          <w:sz w:val="22"/>
+          <w:szCs w:val="22"/>
+        </w:rPr>
+        <w:t>in team developing a</w:t>
+      </w:r>
+      <w:r>
+        <w:rPr>
+          <w:rFonts w:asciiTheme="minorHAnsi" w:hAnsiTheme="minorHAnsi" w:cstheme="minorHAnsi"/>
+          <w:sz w:val="22"/>
+          <w:szCs w:val="22"/>
+        </w:rPr>
+        <w:t>nd supporting multiple products</w:t>
+      </w:r>
+      <w:r>
+        <w:rPr>
+          <w:rFonts w:asciiTheme="minorHAnsi" w:hAnsiTheme="minorHAnsi" w:cstheme="minorHAnsi"/>
+          <w:sz w:val="22"/>
+          <w:szCs w:val="22"/>
+        </w:rPr>
+        <w:t xml:space="preserve"> </w:t>
+      </w:r>
+      <w:r>
+        <w:rPr>
+          <w:rFonts w:asciiTheme="minorHAnsi" w:hAnsiTheme="minorHAnsi" w:cstheme="minorHAnsi"/>
+          <w:sz w:val="22"/>
+          <w:szCs w:val="22"/>
+        </w:rPr>
+        <w:t>including websites, mobile app</w:t>
+      </w:r>
+      <w:r>
+        <w:rPr>
+          <w:rFonts w:asciiTheme="minorHAnsi" w:hAnsiTheme="minorHAnsi" w:cstheme="minorHAnsi"/>
+          <w:sz w:val="22"/>
+          <w:szCs w:val="22"/>
+        </w:rPr>
+        <w:t>lication</w:t>
+      </w:r>
+      <w:r>
+        <w:rPr>
+          <w:rFonts w:asciiTheme="minorHAnsi" w:hAnsiTheme="minorHAnsi" w:cstheme="minorHAnsi"/>
+          <w:sz w:val="22"/>
+          <w:szCs w:val="22"/>
+        </w:rPr>
+        <w:t xml:space="preserve">s and email newsletters. </w:t>
+      </w:r>
+    </w:p>
+    <w:p>
+      <w:pPr>
+        <w:tabs>
+          <w:tab w:val="left" w:pos="0"/>
+          <w:tab w:val="left" w:pos="1440"/>
+        </w:tabs>
+        <w:rPr>
+          <w:rFonts w:asciiTheme="minorHAnsi" w:hAnsiTheme="minorHAnsi" w:cstheme="minorHAnsi"/>
+          <w:sz w:val="22"/>
+          <w:szCs w:val="22"/>
+        </w:rPr>
+      </w:pPr>
+      <w:r>
+        <w:rPr>
+          <w:rFonts w:asciiTheme="minorHAnsi" w:hAnsiTheme="minorHAnsi" w:cstheme="minorHAnsi"/>
+          <w:sz w:val="22"/>
+          <w:szCs w:val="22"/>
+        </w:rPr>
+        <w:t>Highlights:</w:t>
+      </w:r>
+    </w:p>
+    <w:p>
+      <w:pPr>
+        <w:tabs>
+          <w:tab w:val="left" w:pos="0"/>
+          <w:tab w:val="left" w:pos="1440"/>
+        </w:tabs>
+        <w:ind w:left="170"/>
+        <w:rPr>
+          <w:rFonts w:asciiTheme="minorHAnsi" w:hAnsiTheme="minorHAnsi" w:cstheme="minorHAnsi"/>
+          <w:sz w:val="22"/>
+          <w:szCs w:val="22"/>
+        </w:rPr>
+      </w:pPr>
+      <w:r>
+        <w:rPr>
+          <w:rFonts w:asciiTheme="minorHAnsi" w:hAnsiTheme="minorHAnsi" w:cstheme="minorHAnsi"/>
+          <w:sz w:val="22"/>
+          <w:szCs w:val="22"/>
+        </w:rPr>
+        <w:t>- Project managed introduction of corporate subscription</w:t>
+      </w:r>
+      <w:r>
+        <w:rPr>
+          <w:rFonts w:asciiTheme="minorHAnsi" w:hAnsiTheme="minorHAnsi" w:cstheme="minorHAnsi"/>
+          <w:sz w:val="22"/>
+          <w:szCs w:val="22"/>
+        </w:rPr>
+        <w:t>s to websites</w:t>
+      </w:r>
+      <w:r>
+        <w:rPr>
+          <w:rFonts w:asciiTheme="minorHAnsi" w:hAnsiTheme="minorHAnsi" w:cstheme="minorHAnsi"/>
+          <w:sz w:val="22"/>
+          <w:szCs w:val="22"/>
+        </w:rPr>
+        <w:t xml:space="preserve">. </w:t>
+      </w:r>
+      <w:r>
+        <w:rPr>
+          <w:rFonts w:asciiTheme="minorHAnsi" w:hAnsiTheme="minorHAnsi" w:cstheme="minorHAnsi"/>
+          <w:sz w:val="22"/>
+          <w:szCs w:val="22"/>
+        </w:rPr>
+        <w:t xml:space="preserve"> Defined requirements and scope</w:t>
+      </w:r>
+      <w:r>
+        <w:rPr>
+          <w:rFonts w:asciiTheme="minorHAnsi" w:hAnsiTheme="minorHAnsi" w:cstheme="minorHAnsi"/>
+          <w:sz w:val="22"/>
+          <w:szCs w:val="22"/>
+        </w:rPr>
+        <w:t>;</w:t>
+      </w:r>
+      <w:r>
+        <w:rPr>
+          <w:rFonts w:asciiTheme="minorHAnsi" w:hAnsiTheme="minorHAnsi" w:cstheme="minorHAnsi"/>
+          <w:sz w:val="22"/>
+          <w:szCs w:val="22"/>
+        </w:rPr>
+        <w:t xml:space="preserve"> </w:t>
+      </w:r>
+      <w:r>
+        <w:rPr>
+          <w:rFonts w:asciiTheme="minorHAnsi" w:hAnsiTheme="minorHAnsi" w:cstheme="minorHAnsi"/>
+          <w:sz w:val="22"/>
+          <w:szCs w:val="22"/>
+        </w:rPr>
+        <w:t>briefed</w:t>
+      </w:r>
+      <w:r>
+        <w:rPr>
+          <w:rFonts w:asciiTheme="minorHAnsi" w:hAnsiTheme="minorHAnsi" w:cstheme="minorHAnsi"/>
+          <w:sz w:val="22"/>
+          <w:szCs w:val="22"/>
+        </w:rPr>
+        <w:t xml:space="preserve"> supplier</w:t>
+      </w:r>
+      <w:r>
+        <w:rPr>
+          <w:rFonts w:asciiTheme="minorHAnsi" w:hAnsiTheme="minorHAnsi" w:cstheme="minorHAnsi"/>
+          <w:sz w:val="22"/>
+          <w:szCs w:val="22"/>
+        </w:rPr>
+        <w:t xml:space="preserve">; </w:t>
+      </w:r>
+      <w:r>
+        <w:rPr>
+          <w:rFonts w:asciiTheme="minorHAnsi" w:hAnsiTheme="minorHAnsi" w:cstheme="minorHAnsi"/>
+          <w:sz w:val="22"/>
+          <w:szCs w:val="22"/>
+        </w:rPr>
+        <w:t>carried out testing</w:t>
+      </w:r>
+      <w:r>
+        <w:rPr>
+          <w:rFonts w:asciiTheme="minorHAnsi" w:hAnsiTheme="minorHAnsi" w:cstheme="minorHAnsi"/>
+          <w:sz w:val="22"/>
+          <w:szCs w:val="22"/>
+        </w:rPr>
+        <w:t>.</w:t>
+      </w:r>
+      <w:r>
+        <w:rPr>
+          <w:rFonts w:asciiTheme="minorHAnsi" w:hAnsiTheme="minorHAnsi" w:cstheme="minorHAnsi"/>
+          <w:sz w:val="22"/>
+          <w:szCs w:val="22"/>
+        </w:rPr>
+        <w:t xml:space="preserve"> </w:t>
+      </w:r>
+      <w:r>
+        <w:rPr>
+          <w:rFonts w:asciiTheme="minorHAnsi" w:hAnsiTheme="minorHAnsi" w:cstheme="minorHAnsi"/>
+          <w:sz w:val="22"/>
+          <w:szCs w:val="22"/>
+        </w:rPr>
+        <w:t xml:space="preserve"> C</w:t>
+      </w:r>
+      <w:r>
+        <w:rPr>
+          <w:rFonts w:asciiTheme="minorHAnsi" w:hAnsiTheme="minorHAnsi" w:cstheme="minorHAnsi"/>
+          <w:sz w:val="22"/>
+          <w:szCs w:val="22"/>
+        </w:rPr>
+        <w:t>reated guidance documentation for internal users</w:t>
+      </w:r>
+    </w:p>
+    <w:p>
+      <w:pPr>
+        <w:tabs>
+          <w:tab w:val="left" w:pos="0"/>
+          <w:tab w:val="left" w:pos="1440"/>
+        </w:tabs>
+        <w:ind w:left="170"/>
+        <w:rPr>
+          <w:rFonts w:asciiTheme="minorHAnsi" w:hAnsiTheme="minorHAnsi" w:cstheme="minorHAnsi"/>
+          <w:sz w:val="22"/>
+          <w:szCs w:val="22"/>
+        </w:rPr>
+      </w:pPr>
+      <w:r>
+        <w:rPr>
+          <w:rFonts w:asciiTheme="minorHAnsi" w:hAnsiTheme="minorHAnsi" w:cstheme="minorHAnsi"/>
+          <w:sz w:val="22"/>
+          <w:szCs w:val="22"/>
+        </w:rPr>
+        <w:t xml:space="preserve">- Personally undertook project to analyse, monitor and improve </w:t>
+      </w:r>
+      <w:r>
+        <w:rPr>
+          <w:rFonts w:asciiTheme="minorHAnsi" w:hAnsiTheme="minorHAnsi" w:cstheme="minorHAnsi"/>
+          <w:sz w:val="22"/>
+          <w:szCs w:val="22"/>
+        </w:rPr>
+        <w:t xml:space="preserve">speed </w:t>
+      </w:r>
+      <w:r>
+        <w:rPr>
+          <w:rFonts w:asciiTheme="minorHAnsi" w:hAnsiTheme="minorHAnsi" w:cstheme="minorHAnsi"/>
+          <w:sz w:val="22"/>
+          <w:szCs w:val="22"/>
+        </w:rPr>
+        <w:t>of websites</w:t>
+      </w:r>
+    </w:p>
+    <w:p>
+      <w:pPr>
+        <w:tabs>
+          <w:tab w:val="left" w:pos="0"/>
+          <w:tab w:val="left" w:pos="1440"/>
+        </w:tabs>
+        <w:ind w:left="170"/>
+        <w:rPr>
+          <w:rFonts w:asciiTheme="minorHAnsi" w:hAnsiTheme="minorHAnsi" w:cstheme="minorHAnsi"/>
+          <w:sz w:val="22"/>
+          <w:szCs w:val="22"/>
+        </w:rPr>
+      </w:pPr>
+      <w:r>
+        <w:rPr>
+          <w:rFonts w:asciiTheme="minorHAnsi" w:hAnsiTheme="minorHAnsi" w:cstheme="minorHAnsi"/>
+          <w:sz w:val="22"/>
+          <w:szCs w:val="22"/>
+        </w:rPr>
+        <w:t>- Provided advice and support to internal business teams on meeting their digital objectives</w:t>
+      </w:r>
+    </w:p>
+    <w:p>
+      <w:pPr>
+        <w:tabs>
+          <w:tab w:val="left" w:pos="0"/>
+          <w:tab w:val="left" w:pos="1440"/>
+        </w:tabs>
+        <w:ind w:left="170"/>
+        <w:rPr>
+          <w:rFonts w:asciiTheme="minorHAnsi" w:hAnsiTheme="minorHAnsi" w:cstheme="minorHAnsi"/>
+          <w:sz w:val="22"/>
+          <w:szCs w:val="22"/>
+        </w:rPr>
+      </w:pPr>
+      <w:r>
+        <w:rPr>
+          <w:rFonts w:asciiTheme="minorHAnsi" w:hAnsiTheme="minorHAnsi" w:cstheme="minorHAnsi"/>
+          <w:sz w:val="22"/>
+          <w:szCs w:val="22"/>
+        </w:rPr>
+        <w:t>- Acted as Webmaster for the business, ensuring sites were constantly managed in line with best practices for Google and other search engines</w:t>
+      </w:r>
+    </w:p>
+    <w:p>
+      <w:pPr>
+        <w:tabs>
+          <w:tab w:val="left" w:pos="0"/>
+          <w:tab w:val="left" w:pos="1440"/>
+        </w:tabs>
+        <w:rPr>
+          <w:rFonts w:asciiTheme="minorHAnsi" w:hAnsiTheme="minorHAnsi" w:cstheme="minorHAnsi"/>
+        </w:rPr>
+      </w:pPr>
+    </w:p>
+    <w:p>
+      <w:pPr>
+        <w:tabs>
+          <w:tab w:val="left" w:pos="0"/>
+          <w:tab w:val="left" w:pos="1440"/>
+        </w:tabs>
+        <w:rPr>
+          <w:rFonts w:asciiTheme="minorHAnsi" w:hAnsiTheme="minorHAnsi" w:cstheme="minorHAnsi"/>
+          <w:b/>
+          <w:i/>
+          <w:sz w:val="22"/>
+          <w:szCs w:val="22"/>
+        </w:rPr>
+      </w:pPr>
+      <w:r>
+        <w:rPr>
+          <w:rFonts w:asciiTheme="minorHAnsi" w:hAnsiTheme="minorHAnsi" w:cstheme="minorHAnsi"/>
+          <w:b/>
+          <w:sz w:val="22"/>
+          <w:szCs w:val="22"/>
+        </w:rPr>
+        <w:t xml:space="preserve">Project </w:t>
+      </w:r>
+      <w:r>
+        <w:rPr>
+          <w:rFonts w:asciiTheme="minorHAnsi" w:hAnsiTheme="minorHAnsi" w:cstheme="minorHAnsi"/>
+          <w:b/>
+          <w:sz w:val="22"/>
+          <w:szCs w:val="22"/>
+        </w:rPr>
+        <w:t xml:space="preserve">Test and </w:t>
+      </w:r>
+      <w:r>
+        <w:rPr>
+          <w:rFonts w:asciiTheme="minorHAnsi" w:hAnsiTheme="minorHAnsi" w:cstheme="minorHAnsi"/>
+          <w:b/>
+          <w:sz w:val="22"/>
+          <w:szCs w:val="22"/>
+        </w:rPr>
+        <w:t>Support</w:t>
       </w:r>
       <w:r>
         <w:rPr>
@@ -1717,24 +2405,514 @@
       <w:r>
         <w:rPr>
           <w:rFonts w:asciiTheme="minorHAnsi" w:hAnsiTheme="minorHAnsi" w:cstheme="minorHAnsi"/>
-          <w:b/>
-          <w:sz w:val="22"/>
-          <w:szCs w:val="22"/>
+        </w:rPr>
+        <w:t>E</w:t>
+      </w:r>
+      <w:r>
+        <w:rPr>
+          <w:rFonts w:asciiTheme="minorHAnsi" w:hAnsiTheme="minorHAnsi" w:cstheme="minorHAnsi"/>
+        </w:rPr>
+        <w:t>MAP</w:t>
+      </w:r>
+      <w:r>
+        <w:rPr>
+          <w:rFonts w:asciiTheme="minorHAnsi" w:hAnsiTheme="minorHAnsi" w:cstheme="minorHAnsi"/>
+        </w:rPr>
+        <w:t xml:space="preserve"> </w:t>
+      </w:r>
+      <w:r>
+        <w:rPr>
+          <w:rFonts w:asciiTheme="minorHAnsi" w:hAnsiTheme="minorHAnsi" w:cstheme="minorHAnsi"/>
+        </w:rPr>
+        <w:t>IT</w:t>
+      </w:r>
+      <w:r>
+        <w:rPr>
+          <w:rFonts w:asciiTheme="minorHAnsi" w:hAnsiTheme="minorHAnsi" w:cstheme="minorHAnsi"/>
         </w:rPr>
         <w:tab/>
       </w:r>
       <w:r>
         <w:rPr>
           <w:rFonts w:asciiTheme="minorHAnsi" w:hAnsiTheme="minorHAnsi" w:cstheme="minorHAnsi"/>
-          <w:b/>
-          <w:sz w:val="22"/>
-          <w:szCs w:val="22"/>
         </w:rPr>
         <w:tab/>
       </w:r>
       <w:r>
         <w:rPr>
           <w:rFonts w:asciiTheme="minorHAnsi" w:hAnsiTheme="minorHAnsi" w:cstheme="minorHAnsi"/>
+        </w:rPr>
+        <w:t xml:space="preserve"> 07/</w:t>
+      </w:r>
+      <w:r>
+        <w:rPr>
+          <w:rFonts w:asciiTheme="minorHAnsi" w:hAnsiTheme="minorHAnsi" w:cstheme="minorHAnsi"/>
+        </w:rPr>
+        <w:t>20</w:t>
+      </w:r>
+      <w:r>
+        <w:rPr>
+          <w:rFonts w:asciiTheme="minorHAnsi" w:hAnsiTheme="minorHAnsi" w:cstheme="minorHAnsi"/>
+        </w:rPr>
+        <w:t>07 –02/</w:t>
+      </w:r>
+      <w:r>
+        <w:rPr>
+          <w:rFonts w:asciiTheme="minorHAnsi" w:hAnsiTheme="minorHAnsi" w:cstheme="minorHAnsi"/>
+        </w:rPr>
+        <w:t>20</w:t>
+      </w:r>
+      <w:r>
+        <w:rPr>
+          <w:rFonts w:asciiTheme="minorHAnsi" w:hAnsiTheme="minorHAnsi" w:cstheme="minorHAnsi"/>
+        </w:rPr>
+        <w:t>08</w:t>
+      </w:r>
+    </w:p>
+    <w:p>
+      <w:pPr>
+        <w:tabs>
+          <w:tab w:val="left" w:pos="0"/>
+          <w:tab w:val="left" w:pos="1440"/>
+        </w:tabs>
+        <w:rPr>
+          <w:rFonts w:asciiTheme="minorHAnsi" w:hAnsiTheme="minorHAnsi" w:cstheme="minorHAnsi"/>
+          <w:sz w:val="22"/>
+          <w:szCs w:val="22"/>
+        </w:rPr>
+      </w:pPr>
+      <w:r>
+        <w:rPr>
+          <w:rFonts w:asciiTheme="minorHAnsi" w:hAnsiTheme="minorHAnsi" w:cstheme="minorHAnsi"/>
+          <w:sz w:val="22"/>
+          <w:szCs w:val="22"/>
+        </w:rPr>
+        <w:t xml:space="preserve">Major project to </w:t>
+      </w:r>
+      <w:r>
+        <w:rPr>
+          <w:rFonts w:asciiTheme="minorHAnsi" w:hAnsiTheme="minorHAnsi" w:cstheme="minorHAnsi"/>
+          <w:sz w:val="22"/>
+          <w:szCs w:val="22"/>
+        </w:rPr>
+        <w:t xml:space="preserve">launch </w:t>
+      </w:r>
+      <w:r>
+        <w:rPr>
+          <w:rFonts w:asciiTheme="minorHAnsi" w:hAnsiTheme="minorHAnsi" w:cstheme="minorHAnsi"/>
+          <w:sz w:val="22"/>
+          <w:szCs w:val="22"/>
+        </w:rPr>
+        <w:t>new-platform</w:t>
+      </w:r>
+      <w:r>
+        <w:rPr>
+          <w:rFonts w:asciiTheme="minorHAnsi" w:hAnsiTheme="minorHAnsi" w:cstheme="minorHAnsi"/>
+          <w:sz w:val="22"/>
+          <w:szCs w:val="22"/>
+        </w:rPr>
+        <w:t xml:space="preserve"> websites for E</w:t>
+      </w:r>
+      <w:r>
+        <w:rPr>
+          <w:rFonts w:asciiTheme="minorHAnsi" w:hAnsiTheme="minorHAnsi" w:cstheme="minorHAnsi"/>
+          <w:sz w:val="22"/>
+          <w:szCs w:val="22"/>
+        </w:rPr>
+        <w:t>MAP’</w:t>
+      </w:r>
+      <w:r>
+        <w:rPr>
+          <w:rFonts w:asciiTheme="minorHAnsi" w:hAnsiTheme="minorHAnsi" w:cstheme="minorHAnsi"/>
+          <w:sz w:val="22"/>
+          <w:szCs w:val="22"/>
+        </w:rPr>
+        <w:t>s</w:t>
+      </w:r>
+      <w:r>
+        <w:rPr>
+          <w:rFonts w:asciiTheme="minorHAnsi" w:hAnsiTheme="minorHAnsi" w:cstheme="minorHAnsi"/>
+          <w:sz w:val="22"/>
+          <w:szCs w:val="22"/>
+        </w:rPr>
+        <w:t xml:space="preserve"> ten leading B2B </w:t>
+      </w:r>
+      <w:r>
+        <w:rPr>
+          <w:rFonts w:asciiTheme="minorHAnsi" w:hAnsiTheme="minorHAnsi" w:cstheme="minorHAnsi"/>
+          <w:sz w:val="22"/>
+          <w:szCs w:val="22"/>
+        </w:rPr>
+        <w:t xml:space="preserve">news </w:t>
+      </w:r>
+      <w:r>
+        <w:rPr>
+          <w:rFonts w:asciiTheme="minorHAnsi" w:hAnsiTheme="minorHAnsi" w:cstheme="minorHAnsi"/>
+          <w:sz w:val="22"/>
+          <w:szCs w:val="22"/>
+        </w:rPr>
+        <w:t>brands</w:t>
+      </w:r>
+      <w:r>
+        <w:rPr>
+          <w:rFonts w:asciiTheme="minorHAnsi" w:hAnsiTheme="minorHAnsi" w:cstheme="minorHAnsi"/>
+          <w:sz w:val="22"/>
+          <w:szCs w:val="22"/>
+        </w:rPr>
+        <w:t xml:space="preserve"> - </w:t>
+      </w:r>
+      <w:r>
+        <w:rPr>
+          <w:rFonts w:asciiTheme="minorHAnsi" w:hAnsiTheme="minorHAnsi" w:cstheme="minorHAnsi"/>
+          <w:sz w:val="22"/>
+          <w:szCs w:val="22"/>
+        </w:rPr>
+        <w:t xml:space="preserve">successfully </w:t>
+      </w:r>
+      <w:r>
+        <w:rPr>
+          <w:rFonts w:asciiTheme="minorHAnsi" w:hAnsiTheme="minorHAnsi" w:cstheme="minorHAnsi"/>
+          <w:sz w:val="22"/>
+          <w:szCs w:val="22"/>
+        </w:rPr>
+        <w:t>rolling out</w:t>
+      </w:r>
+      <w:r>
+        <w:rPr>
+          <w:rFonts w:asciiTheme="minorHAnsi" w:hAnsiTheme="minorHAnsi" w:cstheme="minorHAnsi"/>
+          <w:sz w:val="22"/>
+          <w:szCs w:val="22"/>
+        </w:rPr>
+        <w:t xml:space="preserve"> 10 websites in 13 weeks</w:t>
+      </w:r>
+      <w:r>
+        <w:rPr>
+          <w:rFonts w:asciiTheme="minorHAnsi" w:hAnsiTheme="minorHAnsi" w:cstheme="minorHAnsi"/>
+          <w:sz w:val="22"/>
+          <w:szCs w:val="22"/>
+        </w:rPr>
+        <w:t>.</w:t>
+      </w:r>
+    </w:p>
+    <w:p>
+      <w:pPr>
+        <w:tabs>
+          <w:tab w:val="left" w:pos="0"/>
+          <w:tab w:val="left" w:pos="1440"/>
+        </w:tabs>
+        <w:rPr>
+          <w:rFonts w:asciiTheme="minorHAnsi" w:hAnsiTheme="minorHAnsi" w:cstheme="minorHAnsi"/>
+          <w:sz w:val="22"/>
+          <w:szCs w:val="22"/>
+        </w:rPr>
+      </w:pPr>
+      <w:r>
+        <w:rPr>
+          <w:rFonts w:asciiTheme="minorHAnsi" w:hAnsiTheme="minorHAnsi" w:cstheme="minorHAnsi"/>
+          <w:sz w:val="22"/>
+          <w:szCs w:val="22"/>
+        </w:rPr>
+        <w:t>Highlights:</w:t>
+      </w:r>
+    </w:p>
+    <w:p>
+      <w:pPr>
+        <w:tabs>
+          <w:tab w:val="left" w:pos="0"/>
+          <w:tab w:val="left" w:pos="1440"/>
+        </w:tabs>
+        <w:ind w:left="170"/>
+        <w:rPr>
+          <w:rFonts w:asciiTheme="minorHAnsi" w:hAnsiTheme="minorHAnsi" w:cstheme="minorHAnsi"/>
+          <w:sz w:val="22"/>
+          <w:szCs w:val="22"/>
+        </w:rPr>
+      </w:pPr>
+      <w:r>
+        <w:rPr>
+          <w:rFonts w:asciiTheme="minorHAnsi" w:hAnsiTheme="minorHAnsi" w:cstheme="minorHAnsi"/>
+          <w:sz w:val="22"/>
+          <w:szCs w:val="22"/>
+        </w:rPr>
+        <w:t>- Supp</w:t>
+      </w:r>
+      <w:r>
+        <w:rPr>
+          <w:rFonts w:asciiTheme="minorHAnsi" w:hAnsiTheme="minorHAnsi" w:cstheme="minorHAnsi"/>
+          <w:sz w:val="22"/>
+          <w:szCs w:val="22"/>
+        </w:rPr>
+        <w:t>ort</w:t>
+      </w:r>
+      <w:r>
+        <w:rPr>
+          <w:rFonts w:asciiTheme="minorHAnsi" w:hAnsiTheme="minorHAnsi" w:cstheme="minorHAnsi"/>
+          <w:sz w:val="22"/>
+          <w:szCs w:val="22"/>
+        </w:rPr>
+        <w:t>ed</w:t>
+      </w:r>
+      <w:r>
+        <w:rPr>
+          <w:rFonts w:asciiTheme="minorHAnsi" w:hAnsiTheme="minorHAnsi" w:cstheme="minorHAnsi"/>
+          <w:sz w:val="22"/>
+          <w:szCs w:val="22"/>
+        </w:rPr>
+        <w:t xml:space="preserve"> Project Management team</w:t>
+      </w:r>
+      <w:r>
+        <w:rPr>
+          <w:rFonts w:asciiTheme="minorHAnsi" w:hAnsiTheme="minorHAnsi" w:cstheme="minorHAnsi"/>
+          <w:sz w:val="22"/>
+          <w:szCs w:val="22"/>
+        </w:rPr>
+        <w:t>, deputising for Project Managers</w:t>
+      </w:r>
+    </w:p>
+    <w:p>
+      <w:pPr>
+        <w:tabs>
+          <w:tab w:val="left" w:pos="0"/>
+          <w:tab w:val="left" w:pos="1440"/>
+        </w:tabs>
+        <w:ind w:left="170"/>
+        <w:rPr>
+          <w:rFonts w:asciiTheme="minorHAnsi" w:hAnsiTheme="minorHAnsi" w:cstheme="minorHAnsi"/>
+          <w:sz w:val="22"/>
+          <w:szCs w:val="22"/>
+        </w:rPr>
+      </w:pPr>
+      <w:r>
+        <w:rPr>
+          <w:rFonts w:asciiTheme="minorHAnsi" w:hAnsiTheme="minorHAnsi" w:cstheme="minorHAnsi"/>
+          <w:sz w:val="22"/>
+          <w:szCs w:val="22"/>
+        </w:rPr>
+        <w:t xml:space="preserve">- </w:t>
+      </w:r>
+      <w:r>
+        <w:rPr>
+          <w:rFonts w:asciiTheme="minorHAnsi" w:hAnsiTheme="minorHAnsi" w:cstheme="minorHAnsi"/>
+          <w:sz w:val="22"/>
+          <w:szCs w:val="22"/>
+        </w:rPr>
+        <w:t>Liais</w:t>
+      </w:r>
+      <w:r>
+        <w:rPr>
+          <w:rFonts w:asciiTheme="minorHAnsi" w:hAnsiTheme="minorHAnsi" w:cstheme="minorHAnsi"/>
+          <w:sz w:val="22"/>
+          <w:szCs w:val="22"/>
+        </w:rPr>
+        <w:t>ed</w:t>
+      </w:r>
+      <w:r>
+        <w:rPr>
+          <w:rFonts w:asciiTheme="minorHAnsi" w:hAnsiTheme="minorHAnsi" w:cstheme="minorHAnsi"/>
+          <w:sz w:val="22"/>
+          <w:szCs w:val="22"/>
+        </w:rPr>
+        <w:t xml:space="preserve"> with, and advising, </w:t>
+      </w:r>
+      <w:r>
+        <w:rPr>
+          <w:rFonts w:asciiTheme="minorHAnsi" w:hAnsiTheme="minorHAnsi" w:cstheme="minorHAnsi"/>
+          <w:sz w:val="22"/>
+          <w:szCs w:val="22"/>
+        </w:rPr>
+        <w:t>internal clients</w:t>
+      </w:r>
+      <w:r>
+        <w:rPr>
+          <w:rFonts w:asciiTheme="minorHAnsi" w:hAnsiTheme="minorHAnsi" w:cstheme="minorHAnsi"/>
+          <w:sz w:val="22"/>
+          <w:szCs w:val="22"/>
+        </w:rPr>
+        <w:t xml:space="preserve"> to deliver</w:t>
+      </w:r>
+      <w:r>
+        <w:rPr>
+          <w:rFonts w:asciiTheme="minorHAnsi" w:hAnsiTheme="minorHAnsi" w:cstheme="minorHAnsi"/>
+          <w:sz w:val="22"/>
+          <w:szCs w:val="22"/>
+        </w:rPr>
+        <w:t xml:space="preserve"> </w:t>
+      </w:r>
+      <w:r>
+        <w:rPr>
+          <w:rFonts w:asciiTheme="minorHAnsi" w:hAnsiTheme="minorHAnsi" w:cstheme="minorHAnsi"/>
+          <w:sz w:val="22"/>
+          <w:szCs w:val="22"/>
+        </w:rPr>
+        <w:t>web</w:t>
+      </w:r>
+      <w:r>
+        <w:rPr>
+          <w:rFonts w:asciiTheme="minorHAnsi" w:hAnsiTheme="minorHAnsi" w:cstheme="minorHAnsi"/>
+          <w:sz w:val="22"/>
+          <w:szCs w:val="22"/>
+        </w:rPr>
+        <w:t xml:space="preserve">sites </w:t>
+      </w:r>
+      <w:r>
+        <w:rPr>
+          <w:rFonts w:asciiTheme="minorHAnsi" w:hAnsiTheme="minorHAnsi" w:cstheme="minorHAnsi"/>
+          <w:sz w:val="22"/>
+          <w:szCs w:val="22"/>
+        </w:rPr>
+        <w:t>meeting</w:t>
+      </w:r>
+      <w:r>
+        <w:rPr>
+          <w:rFonts w:asciiTheme="minorHAnsi" w:hAnsiTheme="minorHAnsi" w:cstheme="minorHAnsi"/>
+          <w:sz w:val="22"/>
+          <w:szCs w:val="22"/>
+        </w:rPr>
+        <w:t xml:space="preserve"> </w:t>
+      </w:r>
+      <w:r>
+        <w:rPr>
+          <w:rFonts w:asciiTheme="minorHAnsi" w:hAnsiTheme="minorHAnsi" w:cstheme="minorHAnsi"/>
+          <w:sz w:val="22"/>
+          <w:szCs w:val="22"/>
+        </w:rPr>
+        <w:t>business</w:t>
+      </w:r>
+      <w:r>
+        <w:rPr>
+          <w:rFonts w:asciiTheme="minorHAnsi" w:hAnsiTheme="minorHAnsi" w:cstheme="minorHAnsi"/>
+          <w:sz w:val="22"/>
+          <w:szCs w:val="22"/>
+        </w:rPr>
+        <w:t xml:space="preserve"> requirements</w:t>
+      </w:r>
+    </w:p>
+    <w:p>
+      <w:pPr>
+        <w:tabs>
+          <w:tab w:val="left" w:pos="0"/>
+          <w:tab w:val="left" w:pos="1440"/>
+        </w:tabs>
+        <w:ind w:left="170"/>
+        <w:rPr>
+          <w:rFonts w:asciiTheme="minorHAnsi" w:hAnsiTheme="minorHAnsi" w:cstheme="minorHAnsi"/>
+          <w:sz w:val="22"/>
+          <w:szCs w:val="22"/>
+        </w:rPr>
+      </w:pPr>
+      <w:r>
+        <w:rPr>
+          <w:rFonts w:asciiTheme="minorHAnsi" w:hAnsiTheme="minorHAnsi" w:cstheme="minorHAnsi"/>
+          <w:sz w:val="22"/>
+          <w:szCs w:val="22"/>
+        </w:rPr>
+        <w:t xml:space="preserve">- </w:t>
+      </w:r>
+      <w:r>
+        <w:rPr>
+          <w:rFonts w:asciiTheme="minorHAnsi" w:hAnsiTheme="minorHAnsi" w:cstheme="minorHAnsi"/>
+          <w:sz w:val="22"/>
+          <w:szCs w:val="22"/>
+        </w:rPr>
+        <w:t>Specialised in t</w:t>
+      </w:r>
+      <w:r>
+        <w:rPr>
+          <w:rFonts w:asciiTheme="minorHAnsi" w:hAnsiTheme="minorHAnsi" w:cstheme="minorHAnsi"/>
+          <w:sz w:val="22"/>
+          <w:szCs w:val="22"/>
+        </w:rPr>
+        <w:t xml:space="preserve">esting and </w:t>
+      </w:r>
+      <w:r>
+        <w:rPr>
+          <w:rFonts w:asciiTheme="minorHAnsi" w:hAnsiTheme="minorHAnsi" w:cstheme="minorHAnsi"/>
+          <w:sz w:val="22"/>
+          <w:szCs w:val="22"/>
+        </w:rPr>
+        <w:t xml:space="preserve">problem </w:t>
+      </w:r>
+      <w:r>
+        <w:rPr>
+          <w:rFonts w:asciiTheme="minorHAnsi" w:hAnsiTheme="minorHAnsi" w:cstheme="minorHAnsi"/>
+          <w:sz w:val="22"/>
+          <w:szCs w:val="22"/>
+        </w:rPr>
+        <w:t>management. Liai</w:t>
+      </w:r>
+      <w:r>
+        <w:rPr>
+          <w:rFonts w:asciiTheme="minorHAnsi" w:hAnsiTheme="minorHAnsi" w:cstheme="minorHAnsi"/>
+          <w:sz w:val="22"/>
+          <w:szCs w:val="22"/>
+        </w:rPr>
+        <w:t>s</w:t>
+      </w:r>
+      <w:r>
+        <w:rPr>
+          <w:rFonts w:asciiTheme="minorHAnsi" w:hAnsiTheme="minorHAnsi" w:cstheme="minorHAnsi"/>
+          <w:sz w:val="22"/>
+          <w:szCs w:val="22"/>
+        </w:rPr>
+        <w:t>ed</w:t>
+      </w:r>
+      <w:r>
+        <w:rPr>
+          <w:rFonts w:asciiTheme="minorHAnsi" w:hAnsiTheme="minorHAnsi" w:cstheme="minorHAnsi"/>
+          <w:sz w:val="22"/>
+          <w:szCs w:val="22"/>
+        </w:rPr>
+        <w:t xml:space="preserve"> with </w:t>
+      </w:r>
+      <w:r>
+        <w:rPr>
+          <w:rFonts w:asciiTheme="minorHAnsi" w:hAnsiTheme="minorHAnsi" w:cstheme="minorHAnsi"/>
+          <w:sz w:val="22"/>
+          <w:szCs w:val="22"/>
+        </w:rPr>
+        <w:t>programmers to resolve issues</w:t>
+      </w:r>
+    </w:p>
+    <w:p>
+      <w:pPr>
+        <w:tabs>
+          <w:tab w:val="left" w:pos="0"/>
+          <w:tab w:val="left" w:pos="1440"/>
+        </w:tabs>
+        <w:rPr>
+          <w:rFonts w:asciiTheme="minorHAnsi" w:hAnsiTheme="minorHAnsi" w:cstheme="minorHAnsi"/>
+          <w:b/>
+          <w:i/>
+          <w:sz w:val="22"/>
+          <w:szCs w:val="22"/>
+        </w:rPr>
+      </w:pPr>
+    </w:p>
+    <w:p>
+      <w:pPr>
+        <w:tabs>
+          <w:tab w:val="left" w:pos="0"/>
+          <w:tab w:val="left" w:pos="1440"/>
+        </w:tabs>
+        <w:rPr>
+          <w:rFonts w:asciiTheme="minorHAnsi" w:hAnsiTheme="minorHAnsi" w:cstheme="minorHAnsi"/>
+          <w:b/>
+          <w:sz w:val="22"/>
+          <w:szCs w:val="22"/>
+        </w:rPr>
+      </w:pPr>
+      <w:r>
+        <w:rPr>
+          <w:rFonts w:asciiTheme="minorHAnsi" w:hAnsiTheme="minorHAnsi" w:cstheme="minorHAnsi"/>
+          <w:b/>
+          <w:sz w:val="22"/>
+          <w:szCs w:val="22"/>
+        </w:rPr>
+        <w:t xml:space="preserve">Interim Marketing Manager </w:t>
+      </w:r>
+      <w:r>
+        <w:rPr>
+          <w:rFonts w:asciiTheme="minorHAnsi" w:hAnsiTheme="minorHAnsi" w:cstheme="minorHAnsi"/>
           <w:b/>
           <w:sz w:val="22"/>
           <w:szCs w:val="22"/>
@@ -1744,24 +2922,9 @@
       <w:r>
         <w:rPr>
           <w:rFonts w:asciiTheme="minorHAnsi" w:hAnsiTheme="minorHAnsi" w:cstheme="minorHAnsi"/>
-        </w:rPr>
-        <w:t xml:space="preserve">IT Jell, </w:t>
-      </w:r>
-      <w:r>
-        <w:rPr>
-          <w:rFonts w:asciiTheme="minorHAnsi" w:hAnsiTheme="minorHAnsi" w:cstheme="minorHAnsi"/>
-        </w:rPr>
-        <w:t>Remote working</w:t>
-      </w:r>
-      <w:r>
-        <w:rPr>
-          <w:rFonts w:asciiTheme="minorHAnsi" w:hAnsiTheme="minorHAnsi" w:cstheme="minorHAnsi"/>
-        </w:rPr>
-        <w:t xml:space="preserve">    </w:t>
-      </w:r>
-      <w:r>
-        <w:rPr>
-          <w:rFonts w:asciiTheme="minorHAnsi" w:hAnsiTheme="minorHAnsi" w:cstheme="minorHAnsi"/>
+          <w:b/>
+          <w:sz w:val="22"/>
+          <w:szCs w:val="22"/>
         </w:rPr>
         <w:tab/>
       </w:r>
@@ -1769,161 +2932,73 @@
         <w:rPr>
           <w:rFonts w:asciiTheme="minorHAnsi" w:hAnsiTheme="minorHAnsi" w:cstheme="minorHAnsi"/>
         </w:rPr>
-        <w:t>05/2014 – 06/2014</w:t>
-      </w:r>
-    </w:p>
-    <w:p>
-      <w:pPr>
-        <w:tabs>
-          <w:tab w:val="left" w:pos="0"/>
-          <w:tab w:val="left" w:pos="1440"/>
-        </w:tabs>
-        <w:rPr>
-          <w:rFonts w:asciiTheme="minorHAnsi" w:hAnsiTheme="minorHAnsi" w:cstheme="minorHAnsi"/>
-          <w:sz w:val="22"/>
-          <w:szCs w:val="22"/>
-        </w:rPr>
-      </w:pPr>
-      <w:r>
-        <w:rPr>
-          <w:rFonts w:asciiTheme="minorHAnsi" w:hAnsiTheme="minorHAnsi" w:cstheme="minorHAnsi"/>
-          <w:sz w:val="22"/>
-          <w:szCs w:val="22"/>
-        </w:rPr>
-        <w:t xml:space="preserve">Short-term contract </w:t>
-      </w:r>
-      <w:r>
-        <w:rPr>
-          <w:rFonts w:asciiTheme="minorHAnsi" w:hAnsiTheme="minorHAnsi" w:cstheme="minorHAnsi"/>
-          <w:sz w:val="22"/>
-          <w:szCs w:val="22"/>
-        </w:rPr>
-        <w:t xml:space="preserve">overseeing </w:t>
-      </w:r>
-      <w:r>
-        <w:rPr>
-          <w:rFonts w:asciiTheme="minorHAnsi" w:hAnsiTheme="minorHAnsi" w:cstheme="minorHAnsi"/>
-          <w:sz w:val="22"/>
-          <w:szCs w:val="22"/>
-        </w:rPr>
-        <w:t xml:space="preserve">testing </w:t>
-      </w:r>
-      <w:r>
-        <w:rPr>
-          <w:rFonts w:asciiTheme="minorHAnsi" w:hAnsiTheme="minorHAnsi" w:cstheme="minorHAnsi"/>
-          <w:sz w:val="22"/>
-          <w:szCs w:val="22"/>
-        </w:rPr>
-        <w:t xml:space="preserve">of </w:t>
-      </w:r>
-      <w:r>
-        <w:rPr>
-          <w:rFonts w:asciiTheme="minorHAnsi" w:hAnsiTheme="minorHAnsi" w:cstheme="minorHAnsi"/>
-          <w:sz w:val="22"/>
-          <w:szCs w:val="22"/>
-        </w:rPr>
-        <w:t xml:space="preserve">major upgrade to suite of </w:t>
-      </w:r>
-      <w:r>
-        <w:rPr>
-          <w:rFonts w:asciiTheme="minorHAnsi" w:hAnsiTheme="minorHAnsi" w:cstheme="minorHAnsi"/>
-          <w:sz w:val="22"/>
-          <w:szCs w:val="22"/>
-        </w:rPr>
-        <w:t>business</w:t>
-      </w:r>
-      <w:r>
-        <w:rPr>
-          <w:rFonts w:asciiTheme="minorHAnsi" w:hAnsiTheme="minorHAnsi" w:cstheme="minorHAnsi"/>
-          <w:sz w:val="22"/>
-          <w:szCs w:val="22"/>
-        </w:rPr>
-        <w:t xml:space="preserve"> </w:t>
-      </w:r>
-      <w:r>
-        <w:rPr>
-          <w:rFonts w:asciiTheme="minorHAnsi" w:hAnsiTheme="minorHAnsi" w:cstheme="minorHAnsi"/>
-          <w:sz w:val="22"/>
-          <w:szCs w:val="22"/>
-        </w:rPr>
-        <w:t xml:space="preserve">websites, including the introduction of a tiered membership structure. </w:t>
-      </w:r>
-      <w:r>
-        <w:rPr>
-          <w:rFonts w:asciiTheme="minorHAnsi" w:hAnsiTheme="minorHAnsi" w:cstheme="minorHAnsi"/>
-          <w:sz w:val="22"/>
-          <w:szCs w:val="22"/>
-        </w:rPr>
-        <w:t xml:space="preserve"> </w:t>
-      </w:r>
-      <w:r>
-        <w:rPr>
-          <w:rFonts w:asciiTheme="minorHAnsi" w:hAnsiTheme="minorHAnsi" w:cstheme="minorHAnsi"/>
-          <w:sz w:val="22"/>
-          <w:szCs w:val="22"/>
-        </w:rPr>
-        <w:t xml:space="preserve">As well as performing my own exploratory testing I </w:t>
-      </w:r>
-      <w:r>
-        <w:rPr>
-          <w:rFonts w:asciiTheme="minorHAnsi" w:hAnsiTheme="minorHAnsi" w:cstheme="minorHAnsi"/>
-          <w:sz w:val="22"/>
-          <w:szCs w:val="22"/>
-        </w:rPr>
-        <w:t xml:space="preserve">handled </w:t>
-      </w:r>
-      <w:r>
-        <w:rPr>
-          <w:rFonts w:asciiTheme="minorHAnsi" w:hAnsiTheme="minorHAnsi" w:cstheme="minorHAnsi"/>
-          <w:sz w:val="22"/>
-          <w:szCs w:val="22"/>
-        </w:rPr>
-        <w:t>triage and management of issues raised by an offshore test team.</w:t>
-      </w:r>
-    </w:p>
-    <w:p>
-      <w:pPr>
-        <w:tabs>
-          <w:tab w:val="left" w:pos="0"/>
-          <w:tab w:val="left" w:pos="1440"/>
-        </w:tabs>
-        <w:rPr>
-          <w:rFonts w:asciiTheme="minorHAnsi" w:hAnsiTheme="minorHAnsi" w:cstheme="minorHAnsi"/>
-          <w:color w:val="948A54" w:themeColor="background2" w:themeShade="80"/>
-          <w:sz w:val="22"/>
-          <w:szCs w:val="22"/>
-        </w:rPr>
-      </w:pPr>
-    </w:p>
-    <w:p>
-      <w:pPr>
-        <w:tabs>
-          <w:tab w:val="left" w:pos="0"/>
-          <w:tab w:val="left" w:pos="1440"/>
-        </w:tabs>
-        <w:rPr>
-          <w:rFonts w:asciiTheme="minorHAnsi" w:hAnsiTheme="minorHAnsi" w:cstheme="minorHAnsi"/>
-          <w:sz w:val="22"/>
-          <w:szCs w:val="22"/>
-        </w:rPr>
-      </w:pPr>
-      <w:r>
-        <w:rPr>
-          <w:rFonts w:asciiTheme="minorHAnsi" w:hAnsiTheme="minorHAnsi" w:cstheme="minorHAnsi"/>
-          <w:b/>
-          <w:sz w:val="22"/>
-          <w:szCs w:val="22"/>
-        </w:rPr>
-        <w:t xml:space="preserve">Senior </w:t>
-      </w:r>
-      <w:r>
-        <w:rPr>
-          <w:rFonts w:asciiTheme="minorHAnsi" w:hAnsiTheme="minorHAnsi" w:cstheme="minorHAnsi"/>
-          <w:b/>
-          <w:sz w:val="22"/>
-          <w:szCs w:val="22"/>
-        </w:rPr>
-        <w:t>Test and Support Analyst</w:t>
+        <w:t>EMAP</w:t>
+      </w:r>
+      <w:r>
+        <w:rPr>
+          <w:rFonts w:asciiTheme="minorHAnsi" w:hAnsiTheme="minorHAnsi" w:cstheme="minorHAnsi"/>
+        </w:rPr>
+        <w:t xml:space="preserve"> Construct, London    04/</w:t>
+      </w:r>
+      <w:r>
+        <w:rPr>
+          <w:rFonts w:asciiTheme="minorHAnsi" w:hAnsiTheme="minorHAnsi" w:cstheme="minorHAnsi"/>
+        </w:rPr>
+        <w:t>20</w:t>
+      </w:r>
+      <w:r>
+        <w:rPr>
+          <w:rFonts w:asciiTheme="minorHAnsi" w:hAnsiTheme="minorHAnsi" w:cstheme="minorHAnsi"/>
+        </w:rPr>
+        <w:t>07 –06/</w:t>
+      </w:r>
+      <w:r>
+        <w:rPr>
+          <w:rFonts w:asciiTheme="minorHAnsi" w:hAnsiTheme="minorHAnsi" w:cstheme="minorHAnsi"/>
+        </w:rPr>
+        <w:t>20</w:t>
+      </w:r>
+      <w:r>
+        <w:rPr>
+          <w:rFonts w:asciiTheme="minorHAnsi" w:hAnsiTheme="minorHAnsi" w:cstheme="minorHAnsi"/>
+        </w:rPr>
+        <w:t>07</w:t>
+      </w:r>
+    </w:p>
+    <w:p>
+      <w:pPr>
+        <w:tabs>
+          <w:tab w:val="left" w:pos="0"/>
+          <w:tab w:val="left" w:pos="1440"/>
+        </w:tabs>
+        <w:rPr>
+          <w:rFonts w:asciiTheme="minorHAnsi" w:hAnsiTheme="minorHAnsi" w:cstheme="minorHAnsi"/>
+          <w:b/>
+        </w:rPr>
+      </w:pPr>
+    </w:p>
+    <w:p>
+      <w:pPr>
+        <w:tabs>
+          <w:tab w:val="left" w:pos="0"/>
+          <w:tab w:val="left" w:pos="1440"/>
+        </w:tabs>
+        <w:rPr>
+          <w:rFonts w:asciiTheme="minorHAnsi" w:hAnsiTheme="minorHAnsi" w:cstheme="minorHAnsi"/>
+          <w:b/>
+          <w:i/>
+          <w:sz w:val="22"/>
+          <w:szCs w:val="22"/>
+        </w:rPr>
+      </w:pPr>
+      <w:r>
+        <w:rPr>
+          <w:rFonts w:asciiTheme="minorHAnsi" w:hAnsiTheme="minorHAnsi" w:cstheme="minorHAnsi"/>
+          <w:b/>
+          <w:sz w:val="22"/>
+          <w:szCs w:val="22"/>
+        </w:rPr>
+        <w:t xml:space="preserve">New Media Marketing Manager </w:t>
       </w:r>
       <w:r>
         <w:rPr>
@@ -1938,37 +3013,13 @@
         <w:rPr>
           <w:rFonts w:asciiTheme="minorHAnsi" w:hAnsiTheme="minorHAnsi" w:cstheme="minorHAnsi"/>
         </w:rPr>
-        <w:t>EMAP</w:t>
-      </w:r>
-      <w:r>
-        <w:rPr>
-          <w:rFonts w:asciiTheme="minorHAnsi" w:hAnsiTheme="minorHAnsi" w:cstheme="minorHAnsi"/>
-        </w:rPr>
-        <w:t xml:space="preserve">, London    </w:t>
-      </w:r>
-      <w:r>
-        <w:rPr>
-          <w:rFonts w:asciiTheme="minorHAnsi" w:hAnsiTheme="minorHAnsi" w:cstheme="minorHAnsi"/>
-        </w:rPr>
-        <w:tab/>
-      </w:r>
-      <w:r>
-        <w:rPr>
-          <w:rFonts w:asciiTheme="minorHAnsi" w:hAnsiTheme="minorHAnsi" w:cstheme="minorHAnsi"/>
-        </w:rPr>
-        <w:tab/>
-      </w:r>
-      <w:r>
-        <w:rPr>
-          <w:rFonts w:asciiTheme="minorHAnsi" w:hAnsiTheme="minorHAnsi" w:cstheme="minorHAnsi"/>
-        </w:rPr>
-        <w:t>03</w:t>
-      </w:r>
-      <w:r>
-        <w:rPr>
-          <w:rFonts w:asciiTheme="minorHAnsi" w:hAnsiTheme="minorHAnsi" w:cstheme="minorHAnsi"/>
-        </w:rPr>
-        <w:t>/</w:t>
+        <w:t xml:space="preserve">Campden Publishing, London    </w:t>
+      </w:r>
+      <w:r>
+        <w:rPr>
+          <w:rFonts w:asciiTheme="minorHAnsi" w:hAnsiTheme="minorHAnsi" w:cstheme="minorHAnsi"/>
+        </w:rPr>
+        <w:t>11/</w:t>
       </w:r>
       <w:r>
         <w:rPr>
@@ -1980,108 +3031,40 @@
         <w:rPr>
           <w:rFonts w:asciiTheme="minorHAnsi" w:hAnsiTheme="minorHAnsi" w:cstheme="minorHAnsi"/>
         </w:rPr>
-        <w:t>0</w:t>
-      </w:r>
-      <w:r>
-        <w:rPr>
-          <w:rFonts w:asciiTheme="minorHAnsi" w:hAnsiTheme="minorHAnsi" w:cstheme="minorHAnsi"/>
-        </w:rPr>
-        <w:t>8</w:t>
-      </w:r>
-      <w:r>
-        <w:rPr>
-          <w:rFonts w:asciiTheme="minorHAnsi" w:hAnsiTheme="minorHAnsi" w:cstheme="minorHAnsi"/>
-        </w:rPr>
-        <w:t xml:space="preserve"> –</w:t>
-      </w:r>
-      <w:r>
-        <w:rPr>
-          <w:rFonts w:asciiTheme="minorHAnsi" w:hAnsiTheme="minorHAnsi" w:cstheme="minorHAnsi"/>
-        </w:rPr>
-        <w:t xml:space="preserve"> </w:t>
-      </w:r>
-      <w:r>
-        <w:rPr>
-          <w:rFonts w:asciiTheme="minorHAnsi" w:hAnsiTheme="minorHAnsi" w:cstheme="minorHAnsi"/>
-        </w:rPr>
-        <w:t>02/2014</w:t>
-      </w:r>
-    </w:p>
-    <w:p>
-      <w:pPr>
-        <w:tabs>
-          <w:tab w:val="left" w:pos="0"/>
-          <w:tab w:val="left" w:pos="1440"/>
-        </w:tabs>
-        <w:rPr>
-          <w:rFonts w:asciiTheme="minorHAnsi" w:hAnsiTheme="minorHAnsi" w:cstheme="minorHAnsi"/>
-          <w:sz w:val="22"/>
-          <w:szCs w:val="22"/>
-        </w:rPr>
-      </w:pPr>
-      <w:r>
-        <w:rPr>
-          <w:rFonts w:asciiTheme="minorHAnsi" w:hAnsiTheme="minorHAnsi" w:cstheme="minorHAnsi"/>
-          <w:sz w:val="22"/>
-          <w:szCs w:val="22"/>
-        </w:rPr>
-        <w:t>Sole</w:t>
-      </w:r>
-      <w:r>
-        <w:rPr>
-          <w:rFonts w:asciiTheme="minorHAnsi" w:hAnsiTheme="minorHAnsi" w:cstheme="minorHAnsi"/>
-          <w:sz w:val="22"/>
-          <w:szCs w:val="22"/>
-        </w:rPr>
-        <w:t xml:space="preserve"> testing specialist </w:t>
-      </w:r>
-      <w:r>
-        <w:rPr>
-          <w:rFonts w:asciiTheme="minorHAnsi" w:hAnsiTheme="minorHAnsi" w:cstheme="minorHAnsi"/>
-          <w:sz w:val="22"/>
-          <w:szCs w:val="22"/>
-        </w:rPr>
-        <w:t>in team developing a</w:t>
-      </w:r>
-      <w:r>
-        <w:rPr>
-          <w:rFonts w:asciiTheme="minorHAnsi" w:hAnsiTheme="minorHAnsi" w:cstheme="minorHAnsi"/>
-          <w:sz w:val="22"/>
-          <w:szCs w:val="22"/>
-        </w:rPr>
-        <w:t>nd supporting multiple products</w:t>
-      </w:r>
-      <w:r>
-        <w:rPr>
-          <w:rFonts w:asciiTheme="minorHAnsi" w:hAnsiTheme="minorHAnsi" w:cstheme="minorHAnsi"/>
-          <w:sz w:val="22"/>
-          <w:szCs w:val="22"/>
-        </w:rPr>
-        <w:t xml:space="preserve"> </w:t>
-      </w:r>
-      <w:r>
-        <w:rPr>
-          <w:rFonts w:asciiTheme="minorHAnsi" w:hAnsiTheme="minorHAnsi" w:cstheme="minorHAnsi"/>
-          <w:sz w:val="22"/>
-          <w:szCs w:val="22"/>
-        </w:rPr>
-        <w:t>including websites, mobile app</w:t>
-      </w:r>
-      <w:r>
-        <w:rPr>
-          <w:rFonts w:asciiTheme="minorHAnsi" w:hAnsiTheme="minorHAnsi" w:cstheme="minorHAnsi"/>
-          <w:sz w:val="22"/>
-          <w:szCs w:val="22"/>
-        </w:rPr>
-        <w:t>lication</w:t>
-      </w:r>
-      <w:r>
-        <w:rPr>
-          <w:rFonts w:asciiTheme="minorHAnsi" w:hAnsiTheme="minorHAnsi" w:cstheme="minorHAnsi"/>
-          <w:sz w:val="22"/>
-          <w:szCs w:val="22"/>
-        </w:rPr>
-        <w:t xml:space="preserve">s and email newsletters. </w:t>
+        <w:t>06 –03/</w:t>
+      </w:r>
+      <w:r>
+        <w:rPr>
+          <w:rFonts w:asciiTheme="minorHAnsi" w:hAnsiTheme="minorHAnsi" w:cstheme="minorHAnsi"/>
+        </w:rPr>
+        <w:t>20</w:t>
+      </w:r>
+      <w:r>
+        <w:rPr>
+          <w:rFonts w:asciiTheme="minorHAnsi" w:hAnsiTheme="minorHAnsi" w:cstheme="minorHAnsi"/>
+        </w:rPr>
+        <w:t>07</w:t>
+      </w:r>
+    </w:p>
+    <w:p>
+      <w:pPr>
+        <w:tabs>
+          <w:tab w:val="left" w:pos="0"/>
+          <w:tab w:val="left" w:pos="1440"/>
+        </w:tabs>
+        <w:rPr>
+          <w:rFonts w:asciiTheme="minorHAnsi" w:hAnsiTheme="minorHAnsi" w:cstheme="minorHAnsi"/>
+          <w:sz w:val="22"/>
+          <w:szCs w:val="22"/>
+        </w:rPr>
+      </w:pPr>
+      <w:r>
+        <w:rPr>
+          <w:rFonts w:asciiTheme="minorHAnsi" w:hAnsiTheme="minorHAnsi" w:cstheme="minorHAnsi"/>
+          <w:sz w:val="22"/>
+          <w:szCs w:val="22"/>
+        </w:rPr>
+        <w:t>Developing brand-specific news and information-based websites for the business.</w:t>
       </w:r>
     </w:p>
     <w:p>
@@ -2109,6 +3092,7 @@
       <w:pPr>
         <w:tabs>
           <w:tab w:val="left" w:pos="0"/>
+          <w:tab w:val="left" w:pos="363"/>
           <w:tab w:val="left" w:pos="1440"/>
         </w:tabs>
         <w:ind w:left="170"/>
@@ -2124,529 +3108,6 @@
           <w:sz w:val="22"/>
           <w:szCs w:val="22"/>
         </w:rPr>
-        <w:t>- Project managed introduction of corporate subscription</w:t>
-      </w:r>
-      <w:r>
-        <w:rPr>
-          <w:rFonts w:asciiTheme="minorHAnsi" w:hAnsiTheme="minorHAnsi" w:cstheme="minorHAnsi"/>
-          <w:sz w:val="22"/>
-          <w:szCs w:val="22"/>
-        </w:rPr>
-        <w:t>s to websites</w:t>
-      </w:r>
-      <w:r>
-        <w:rPr>
-          <w:rFonts w:asciiTheme="minorHAnsi" w:hAnsiTheme="minorHAnsi" w:cstheme="minorHAnsi"/>
-          <w:sz w:val="22"/>
-          <w:szCs w:val="22"/>
-        </w:rPr>
-        <w:t xml:space="preserve">. </w:t>
-      </w:r>
-      <w:r>
-        <w:rPr>
-          <w:rFonts w:asciiTheme="minorHAnsi" w:hAnsiTheme="minorHAnsi" w:cstheme="minorHAnsi"/>
-          <w:sz w:val="22"/>
-          <w:szCs w:val="22"/>
-        </w:rPr>
-        <w:t xml:space="preserve"> Defined requirements and scope</w:t>
-      </w:r>
-      <w:r>
-        <w:rPr>
-          <w:rFonts w:asciiTheme="minorHAnsi" w:hAnsiTheme="minorHAnsi" w:cstheme="minorHAnsi"/>
-          <w:sz w:val="22"/>
-          <w:szCs w:val="22"/>
-        </w:rPr>
-        <w:t>;</w:t>
-      </w:r>
-      <w:r>
-        <w:rPr>
-          <w:rFonts w:asciiTheme="minorHAnsi" w:hAnsiTheme="minorHAnsi" w:cstheme="minorHAnsi"/>
-          <w:sz w:val="22"/>
-          <w:szCs w:val="22"/>
-        </w:rPr>
-        <w:t xml:space="preserve"> </w:t>
-      </w:r>
-      <w:r>
-        <w:rPr>
-          <w:rFonts w:asciiTheme="minorHAnsi" w:hAnsiTheme="minorHAnsi" w:cstheme="minorHAnsi"/>
-          <w:sz w:val="22"/>
-          <w:szCs w:val="22"/>
-        </w:rPr>
-        <w:t>briefed</w:t>
-      </w:r>
-      <w:r>
-        <w:rPr>
-          <w:rFonts w:asciiTheme="minorHAnsi" w:hAnsiTheme="minorHAnsi" w:cstheme="minorHAnsi"/>
-          <w:sz w:val="22"/>
-          <w:szCs w:val="22"/>
-        </w:rPr>
-        <w:t xml:space="preserve"> supplier</w:t>
-      </w:r>
-      <w:r>
-        <w:rPr>
-          <w:rFonts w:asciiTheme="minorHAnsi" w:hAnsiTheme="minorHAnsi" w:cstheme="minorHAnsi"/>
-          <w:sz w:val="22"/>
-          <w:szCs w:val="22"/>
-        </w:rPr>
-        <w:t xml:space="preserve">; </w:t>
-      </w:r>
-      <w:r>
-        <w:rPr>
-          <w:rFonts w:asciiTheme="minorHAnsi" w:hAnsiTheme="minorHAnsi" w:cstheme="minorHAnsi"/>
-          <w:sz w:val="22"/>
-          <w:szCs w:val="22"/>
-        </w:rPr>
-        <w:t>carried out testing</w:t>
-      </w:r>
-      <w:r>
-        <w:rPr>
-          <w:rFonts w:asciiTheme="minorHAnsi" w:hAnsiTheme="minorHAnsi" w:cstheme="minorHAnsi"/>
-          <w:sz w:val="22"/>
-          <w:szCs w:val="22"/>
-        </w:rPr>
-        <w:t>.</w:t>
-      </w:r>
-      <w:r>
-        <w:rPr>
-          <w:rFonts w:asciiTheme="minorHAnsi" w:hAnsiTheme="minorHAnsi" w:cstheme="minorHAnsi"/>
-          <w:sz w:val="22"/>
-          <w:szCs w:val="22"/>
-        </w:rPr>
-        <w:t xml:space="preserve"> </w:t>
-      </w:r>
-      <w:r>
-        <w:rPr>
-          <w:rFonts w:asciiTheme="minorHAnsi" w:hAnsiTheme="minorHAnsi" w:cstheme="minorHAnsi"/>
-          <w:sz w:val="22"/>
-          <w:szCs w:val="22"/>
-        </w:rPr>
-        <w:t xml:space="preserve"> C</w:t>
-      </w:r>
-      <w:r>
-        <w:rPr>
-          <w:rFonts w:asciiTheme="minorHAnsi" w:hAnsiTheme="minorHAnsi" w:cstheme="minorHAnsi"/>
-          <w:sz w:val="22"/>
-          <w:szCs w:val="22"/>
-        </w:rPr>
-        <w:t>reated guidance documentation for internal users</w:t>
-      </w:r>
-    </w:p>
-    <w:p>
-      <w:pPr>
-        <w:tabs>
-          <w:tab w:val="left" w:pos="0"/>
-          <w:tab w:val="left" w:pos="1440"/>
-        </w:tabs>
-        <w:ind w:left="170"/>
-        <w:rPr>
-          <w:rFonts w:asciiTheme="minorHAnsi" w:hAnsiTheme="minorHAnsi" w:cstheme="minorHAnsi"/>
-          <w:sz w:val="22"/>
-          <w:szCs w:val="22"/>
-        </w:rPr>
-      </w:pPr>
-      <w:r>
-        <w:rPr>
-          <w:rFonts w:asciiTheme="minorHAnsi" w:hAnsiTheme="minorHAnsi" w:cstheme="minorHAnsi"/>
-          <w:sz w:val="22"/>
-          <w:szCs w:val="22"/>
-        </w:rPr>
-        <w:t xml:space="preserve">- Personally undertook project to analyse, monitor and improve </w:t>
-      </w:r>
-      <w:r>
-        <w:rPr>
-          <w:rFonts w:asciiTheme="minorHAnsi" w:hAnsiTheme="minorHAnsi" w:cstheme="minorHAnsi"/>
-          <w:sz w:val="22"/>
-          <w:szCs w:val="22"/>
-        </w:rPr>
-        <w:t xml:space="preserve">speed </w:t>
-      </w:r>
-      <w:r>
-        <w:rPr>
-          <w:rFonts w:asciiTheme="minorHAnsi" w:hAnsiTheme="minorHAnsi" w:cstheme="minorHAnsi"/>
-          <w:sz w:val="22"/>
-          <w:szCs w:val="22"/>
-        </w:rPr>
-        <w:t>of websites</w:t>
-      </w:r>
-    </w:p>
-    <w:p>
-      <w:pPr>
-        <w:tabs>
-          <w:tab w:val="left" w:pos="0"/>
-          <w:tab w:val="left" w:pos="1440"/>
-        </w:tabs>
-        <w:ind w:left="170"/>
-        <w:rPr>
-          <w:rFonts w:asciiTheme="minorHAnsi" w:hAnsiTheme="minorHAnsi" w:cstheme="minorHAnsi"/>
-          <w:sz w:val="22"/>
-          <w:szCs w:val="22"/>
-        </w:rPr>
-      </w:pPr>
-      <w:r>
-        <w:rPr>
-          <w:rFonts w:asciiTheme="minorHAnsi" w:hAnsiTheme="minorHAnsi" w:cstheme="minorHAnsi"/>
-          <w:sz w:val="22"/>
-          <w:szCs w:val="22"/>
-        </w:rPr>
-        <w:t>- Provided advice and support to internal business teams on meeting their digital objectives</w:t>
-      </w:r>
-    </w:p>
-    <w:p>
-      <w:pPr>
-        <w:tabs>
-          <w:tab w:val="left" w:pos="0"/>
-          <w:tab w:val="left" w:pos="1440"/>
-        </w:tabs>
-        <w:rPr>
-          <w:rFonts w:asciiTheme="minorHAnsi" w:hAnsiTheme="minorHAnsi" w:cstheme="minorHAnsi"/>
-        </w:rPr>
-      </w:pPr>
-    </w:p>
-    <w:p>
-      <w:pPr>
-        <w:tabs>
-          <w:tab w:val="left" w:pos="0"/>
-          <w:tab w:val="left" w:pos="1440"/>
-        </w:tabs>
-        <w:rPr>
-          <w:rFonts w:asciiTheme="minorHAnsi" w:hAnsiTheme="minorHAnsi" w:cstheme="minorHAnsi"/>
-          <w:b/>
-          <w:i/>
-          <w:sz w:val="22"/>
-          <w:szCs w:val="22"/>
-        </w:rPr>
-      </w:pPr>
-      <w:r>
-        <w:rPr>
-          <w:rFonts w:asciiTheme="minorHAnsi" w:hAnsiTheme="minorHAnsi" w:cstheme="minorHAnsi"/>
-          <w:b/>
-          <w:sz w:val="22"/>
-          <w:szCs w:val="22"/>
-        </w:rPr>
-        <w:t xml:space="preserve">Project </w:t>
-      </w:r>
-      <w:r>
-        <w:rPr>
-          <w:rFonts w:asciiTheme="minorHAnsi" w:hAnsiTheme="minorHAnsi" w:cstheme="minorHAnsi"/>
-          <w:b/>
-          <w:sz w:val="22"/>
-          <w:szCs w:val="22"/>
-        </w:rPr>
-        <w:t xml:space="preserve">Test and </w:t>
-      </w:r>
-      <w:r>
-        <w:rPr>
-          <w:rFonts w:asciiTheme="minorHAnsi" w:hAnsiTheme="minorHAnsi" w:cstheme="minorHAnsi"/>
-          <w:b/>
-          <w:sz w:val="22"/>
-          <w:szCs w:val="22"/>
-        </w:rPr>
-        <w:t>Support</w:t>
-      </w:r>
-      <w:r>
-        <w:rPr>
-          <w:rFonts w:asciiTheme="minorHAnsi" w:hAnsiTheme="minorHAnsi" w:cstheme="minorHAnsi"/>
-          <w:b/>
-          <w:sz w:val="22"/>
-          <w:szCs w:val="22"/>
-        </w:rPr>
-        <w:t xml:space="preserve"> Analyst</w:t>
-      </w:r>
-      <w:r>
-        <w:rPr>
-          <w:rFonts w:asciiTheme="minorHAnsi" w:hAnsiTheme="minorHAnsi" w:cstheme="minorHAnsi"/>
-          <w:b/>
-          <w:sz w:val="22"/>
-          <w:szCs w:val="22"/>
-        </w:rPr>
-        <w:tab/>
-      </w:r>
-      <w:r>
-        <w:rPr>
-          <w:rFonts w:asciiTheme="minorHAnsi" w:hAnsiTheme="minorHAnsi" w:cstheme="minorHAnsi"/>
-        </w:rPr>
-        <w:t>E</w:t>
-      </w:r>
-      <w:r>
-        <w:rPr>
-          <w:rFonts w:asciiTheme="minorHAnsi" w:hAnsiTheme="minorHAnsi" w:cstheme="minorHAnsi"/>
-        </w:rPr>
-        <w:t>MAP</w:t>
-      </w:r>
-      <w:r>
-        <w:rPr>
-          <w:rFonts w:asciiTheme="minorHAnsi" w:hAnsiTheme="minorHAnsi" w:cstheme="minorHAnsi"/>
-        </w:rPr>
-        <w:t xml:space="preserve"> </w:t>
-      </w:r>
-      <w:r>
-        <w:rPr>
-          <w:rFonts w:asciiTheme="minorHAnsi" w:hAnsiTheme="minorHAnsi" w:cstheme="minorHAnsi"/>
-        </w:rPr>
-        <w:t>IT</w:t>
-      </w:r>
-      <w:r>
-        <w:rPr>
-          <w:rFonts w:asciiTheme="minorHAnsi" w:hAnsiTheme="minorHAnsi" w:cstheme="minorHAnsi"/>
-        </w:rPr>
-        <w:tab/>
-      </w:r>
-      <w:r>
-        <w:rPr>
-          <w:rFonts w:asciiTheme="minorHAnsi" w:hAnsiTheme="minorHAnsi" w:cstheme="minorHAnsi"/>
-        </w:rPr>
-        <w:tab/>
-      </w:r>
-      <w:r>
-        <w:rPr>
-          <w:rFonts w:asciiTheme="minorHAnsi" w:hAnsiTheme="minorHAnsi" w:cstheme="minorHAnsi"/>
-        </w:rPr>
-        <w:t xml:space="preserve"> 07/</w:t>
-      </w:r>
-      <w:r>
-        <w:rPr>
-          <w:rFonts w:asciiTheme="minorHAnsi" w:hAnsiTheme="minorHAnsi" w:cstheme="minorHAnsi"/>
-        </w:rPr>
-        <w:t>20</w:t>
-      </w:r>
-      <w:r>
-        <w:rPr>
-          <w:rFonts w:asciiTheme="minorHAnsi" w:hAnsiTheme="minorHAnsi" w:cstheme="minorHAnsi"/>
-        </w:rPr>
-        <w:t>07 –02/</w:t>
-      </w:r>
-      <w:r>
-        <w:rPr>
-          <w:rFonts w:asciiTheme="minorHAnsi" w:hAnsiTheme="minorHAnsi" w:cstheme="minorHAnsi"/>
-        </w:rPr>
-        <w:t>20</w:t>
-      </w:r>
-      <w:r>
-        <w:rPr>
-          <w:rFonts w:asciiTheme="minorHAnsi" w:hAnsiTheme="minorHAnsi" w:cstheme="minorHAnsi"/>
-        </w:rPr>
-        <w:t>08</w:t>
-      </w:r>
-    </w:p>
-    <w:p>
-      <w:pPr>
-        <w:tabs>
-          <w:tab w:val="left" w:pos="0"/>
-          <w:tab w:val="left" w:pos="1440"/>
-        </w:tabs>
-        <w:rPr>
-          <w:rFonts w:asciiTheme="minorHAnsi" w:hAnsiTheme="minorHAnsi" w:cstheme="minorHAnsi"/>
-          <w:sz w:val="22"/>
-          <w:szCs w:val="22"/>
-        </w:rPr>
-      </w:pPr>
-      <w:r>
-        <w:rPr>
-          <w:rFonts w:asciiTheme="minorHAnsi" w:hAnsiTheme="minorHAnsi" w:cstheme="minorHAnsi"/>
-          <w:sz w:val="22"/>
-          <w:szCs w:val="22"/>
-        </w:rPr>
-        <w:t xml:space="preserve">Major project to </w:t>
-      </w:r>
-      <w:r>
-        <w:rPr>
-          <w:rFonts w:asciiTheme="minorHAnsi" w:hAnsiTheme="minorHAnsi" w:cstheme="minorHAnsi"/>
-          <w:sz w:val="22"/>
-          <w:szCs w:val="22"/>
-        </w:rPr>
-        <w:t xml:space="preserve">launch </w:t>
-      </w:r>
-      <w:r>
-        <w:rPr>
-          <w:rFonts w:asciiTheme="minorHAnsi" w:hAnsiTheme="minorHAnsi" w:cstheme="minorHAnsi"/>
-          <w:sz w:val="22"/>
-          <w:szCs w:val="22"/>
-        </w:rPr>
-        <w:t>new-platform</w:t>
-      </w:r>
-      <w:r>
-        <w:rPr>
-          <w:rFonts w:asciiTheme="minorHAnsi" w:hAnsiTheme="minorHAnsi" w:cstheme="minorHAnsi"/>
-          <w:sz w:val="22"/>
-          <w:szCs w:val="22"/>
-        </w:rPr>
-        <w:t xml:space="preserve"> websites for E</w:t>
-      </w:r>
-      <w:r>
-        <w:rPr>
-          <w:rFonts w:asciiTheme="minorHAnsi" w:hAnsiTheme="minorHAnsi" w:cstheme="minorHAnsi"/>
-          <w:sz w:val="22"/>
-          <w:szCs w:val="22"/>
-        </w:rPr>
-        <w:t>MAP’</w:t>
-      </w:r>
-      <w:r>
-        <w:rPr>
-          <w:rFonts w:asciiTheme="minorHAnsi" w:hAnsiTheme="minorHAnsi" w:cstheme="minorHAnsi"/>
-          <w:sz w:val="22"/>
-          <w:szCs w:val="22"/>
-        </w:rPr>
-        <w:t>s</w:t>
-      </w:r>
-      <w:r>
-        <w:rPr>
-          <w:rFonts w:asciiTheme="minorHAnsi" w:hAnsiTheme="minorHAnsi" w:cstheme="minorHAnsi"/>
-          <w:sz w:val="22"/>
-          <w:szCs w:val="22"/>
-        </w:rPr>
-        <w:t xml:space="preserve"> ten leading B2B </w:t>
-      </w:r>
-      <w:r>
-        <w:rPr>
-          <w:rFonts w:asciiTheme="minorHAnsi" w:hAnsiTheme="minorHAnsi" w:cstheme="minorHAnsi"/>
-          <w:sz w:val="22"/>
-          <w:szCs w:val="22"/>
-        </w:rPr>
-        <w:t xml:space="preserve">news </w:t>
-      </w:r>
-      <w:r>
-        <w:rPr>
-          <w:rFonts w:asciiTheme="minorHAnsi" w:hAnsiTheme="minorHAnsi" w:cstheme="minorHAnsi"/>
-          <w:sz w:val="22"/>
-          <w:szCs w:val="22"/>
-        </w:rPr>
-        <w:t>brands</w:t>
-      </w:r>
-      <w:r>
-        <w:rPr>
-          <w:rFonts w:asciiTheme="minorHAnsi" w:hAnsiTheme="minorHAnsi" w:cstheme="minorHAnsi"/>
-          <w:sz w:val="22"/>
-          <w:szCs w:val="22"/>
-        </w:rPr>
-        <w:t xml:space="preserve"> - </w:t>
-      </w:r>
-      <w:r>
-        <w:rPr>
-          <w:rFonts w:asciiTheme="minorHAnsi" w:hAnsiTheme="minorHAnsi" w:cstheme="minorHAnsi"/>
-          <w:sz w:val="22"/>
-          <w:szCs w:val="22"/>
-        </w:rPr>
-        <w:t xml:space="preserve">successfully </w:t>
-      </w:r>
-      <w:r>
-        <w:rPr>
-          <w:rFonts w:asciiTheme="minorHAnsi" w:hAnsiTheme="minorHAnsi" w:cstheme="minorHAnsi"/>
-          <w:sz w:val="22"/>
-          <w:szCs w:val="22"/>
-        </w:rPr>
-        <w:t>rolling out</w:t>
-      </w:r>
-      <w:r>
-        <w:rPr>
-          <w:rFonts w:asciiTheme="minorHAnsi" w:hAnsiTheme="minorHAnsi" w:cstheme="minorHAnsi"/>
-          <w:sz w:val="22"/>
-          <w:szCs w:val="22"/>
-        </w:rPr>
-        <w:t xml:space="preserve"> 10 websites in 13 weeks</w:t>
-      </w:r>
-      <w:r>
-        <w:rPr>
-          <w:rFonts w:asciiTheme="minorHAnsi" w:hAnsiTheme="minorHAnsi" w:cstheme="minorHAnsi"/>
-          <w:sz w:val="22"/>
-          <w:szCs w:val="22"/>
-        </w:rPr>
-        <w:t>.</w:t>
-      </w:r>
-    </w:p>
-    <w:p>
-      <w:pPr>
-        <w:tabs>
-          <w:tab w:val="left" w:pos="0"/>
-          <w:tab w:val="left" w:pos="1440"/>
-        </w:tabs>
-        <w:rPr>
-          <w:rFonts w:asciiTheme="minorHAnsi" w:hAnsiTheme="minorHAnsi" w:cstheme="minorHAnsi"/>
-          <w:sz w:val="22"/>
-          <w:szCs w:val="22"/>
-        </w:rPr>
-      </w:pPr>
-      <w:r>
-        <w:rPr>
-          <w:rFonts w:asciiTheme="minorHAnsi" w:hAnsiTheme="minorHAnsi" w:cstheme="minorHAnsi"/>
-          <w:sz w:val="22"/>
-          <w:szCs w:val="22"/>
-        </w:rPr>
-        <w:t>Highlights:</w:t>
-      </w:r>
-    </w:p>
-    <w:p>
-      <w:pPr>
-        <w:tabs>
-          <w:tab w:val="left" w:pos="0"/>
-          <w:tab w:val="left" w:pos="1440"/>
-        </w:tabs>
-        <w:ind w:left="170"/>
-        <w:rPr>
-          <w:rFonts w:asciiTheme="minorHAnsi" w:hAnsiTheme="minorHAnsi" w:cstheme="minorHAnsi"/>
-          <w:sz w:val="22"/>
-          <w:szCs w:val="22"/>
-        </w:rPr>
-      </w:pPr>
-      <w:r>
-        <w:rPr>
-          <w:rFonts w:asciiTheme="minorHAnsi" w:hAnsiTheme="minorHAnsi" w:cstheme="minorHAnsi"/>
-          <w:sz w:val="22"/>
-          <w:szCs w:val="22"/>
-        </w:rPr>
-        <w:t>- Supp</w:t>
-      </w:r>
-      <w:r>
-        <w:rPr>
-          <w:rFonts w:asciiTheme="minorHAnsi" w:hAnsiTheme="minorHAnsi" w:cstheme="minorHAnsi"/>
-          <w:sz w:val="22"/>
-          <w:szCs w:val="22"/>
-        </w:rPr>
-        <w:t>ort</w:t>
-      </w:r>
-      <w:r>
-        <w:rPr>
-          <w:rFonts w:asciiTheme="minorHAnsi" w:hAnsiTheme="minorHAnsi" w:cstheme="minorHAnsi"/>
-          <w:sz w:val="22"/>
-          <w:szCs w:val="22"/>
-        </w:rPr>
-        <w:t>ed</w:t>
-      </w:r>
-      <w:r>
-        <w:rPr>
-          <w:rFonts w:asciiTheme="minorHAnsi" w:hAnsiTheme="minorHAnsi" w:cstheme="minorHAnsi"/>
-          <w:sz w:val="22"/>
-          <w:szCs w:val="22"/>
-        </w:rPr>
-        <w:t xml:space="preserve"> Project Management team</w:t>
-      </w:r>
-      <w:r>
-        <w:rPr>
-          <w:rFonts w:asciiTheme="minorHAnsi" w:hAnsiTheme="minorHAnsi" w:cstheme="minorHAnsi"/>
-          <w:sz w:val="22"/>
-          <w:szCs w:val="22"/>
-        </w:rPr>
-        <w:t>, deputising for Project Managers</w:t>
-      </w:r>
-    </w:p>
-    <w:p>
-      <w:pPr>
-        <w:tabs>
-          <w:tab w:val="left" w:pos="0"/>
-          <w:tab w:val="left" w:pos="1440"/>
-        </w:tabs>
-        <w:ind w:left="170"/>
-        <w:rPr>
-          <w:rFonts w:asciiTheme="minorHAnsi" w:hAnsiTheme="minorHAnsi" w:cstheme="minorHAnsi"/>
-          <w:sz w:val="22"/>
-          <w:szCs w:val="22"/>
-        </w:rPr>
-      </w:pPr>
-      <w:r>
-        <w:rPr>
-          <w:rFonts w:asciiTheme="minorHAnsi" w:hAnsiTheme="minorHAnsi" w:cstheme="minorHAnsi"/>
-          <w:sz w:val="22"/>
-          <w:szCs w:val="22"/>
-        </w:rPr>
         <w:t xml:space="preserve">- </w:t>
       </w:r>
       <w:r>
@@ -2655,426 +3116,6 @@
           <w:sz w:val="22"/>
           <w:szCs w:val="22"/>
         </w:rPr>
-        <w:t>Liais</w:t>
-      </w:r>
-      <w:r>
-        <w:rPr>
-          <w:rFonts w:asciiTheme="minorHAnsi" w:hAnsiTheme="minorHAnsi" w:cstheme="minorHAnsi"/>
-          <w:sz w:val="22"/>
-          <w:szCs w:val="22"/>
-        </w:rPr>
-        <w:t>ed</w:t>
-      </w:r>
-      <w:r>
-        <w:rPr>
-          <w:rFonts w:asciiTheme="minorHAnsi" w:hAnsiTheme="minorHAnsi" w:cstheme="minorHAnsi"/>
-          <w:sz w:val="22"/>
-          <w:szCs w:val="22"/>
-        </w:rPr>
-        <w:t xml:space="preserve"> with, and advising, </w:t>
-      </w:r>
-      <w:r>
-        <w:rPr>
-          <w:rFonts w:asciiTheme="minorHAnsi" w:hAnsiTheme="minorHAnsi" w:cstheme="minorHAnsi"/>
-          <w:sz w:val="22"/>
-          <w:szCs w:val="22"/>
-        </w:rPr>
-        <w:t>internal clients</w:t>
-      </w:r>
-      <w:r>
-        <w:rPr>
-          <w:rFonts w:asciiTheme="minorHAnsi" w:hAnsiTheme="minorHAnsi" w:cstheme="minorHAnsi"/>
-          <w:sz w:val="22"/>
-          <w:szCs w:val="22"/>
-        </w:rPr>
-        <w:t xml:space="preserve"> to deliver</w:t>
-      </w:r>
-      <w:r>
-        <w:rPr>
-          <w:rFonts w:asciiTheme="minorHAnsi" w:hAnsiTheme="minorHAnsi" w:cstheme="minorHAnsi"/>
-          <w:sz w:val="22"/>
-          <w:szCs w:val="22"/>
-        </w:rPr>
-        <w:t xml:space="preserve"> </w:t>
-      </w:r>
-      <w:r>
-        <w:rPr>
-          <w:rFonts w:asciiTheme="minorHAnsi" w:hAnsiTheme="minorHAnsi" w:cstheme="minorHAnsi"/>
-          <w:sz w:val="22"/>
-          <w:szCs w:val="22"/>
-        </w:rPr>
-        <w:t>web</w:t>
-      </w:r>
-      <w:r>
-        <w:rPr>
-          <w:rFonts w:asciiTheme="minorHAnsi" w:hAnsiTheme="minorHAnsi" w:cstheme="minorHAnsi"/>
-          <w:sz w:val="22"/>
-          <w:szCs w:val="22"/>
-        </w:rPr>
-        <w:t xml:space="preserve">sites </w:t>
-      </w:r>
-      <w:r>
-        <w:rPr>
-          <w:rFonts w:asciiTheme="minorHAnsi" w:hAnsiTheme="minorHAnsi" w:cstheme="minorHAnsi"/>
-          <w:sz w:val="22"/>
-          <w:szCs w:val="22"/>
-        </w:rPr>
-        <w:t>meeting</w:t>
-      </w:r>
-      <w:r>
-        <w:rPr>
-          <w:rFonts w:asciiTheme="minorHAnsi" w:hAnsiTheme="minorHAnsi" w:cstheme="minorHAnsi"/>
-          <w:sz w:val="22"/>
-          <w:szCs w:val="22"/>
-        </w:rPr>
-        <w:t xml:space="preserve"> </w:t>
-      </w:r>
-      <w:r>
-        <w:rPr>
-          <w:rFonts w:asciiTheme="minorHAnsi" w:hAnsiTheme="minorHAnsi" w:cstheme="minorHAnsi"/>
-          <w:sz w:val="22"/>
-          <w:szCs w:val="22"/>
-        </w:rPr>
-        <w:t>business</w:t>
-      </w:r>
-      <w:r>
-        <w:rPr>
-          <w:rFonts w:asciiTheme="minorHAnsi" w:hAnsiTheme="minorHAnsi" w:cstheme="minorHAnsi"/>
-          <w:sz w:val="22"/>
-          <w:szCs w:val="22"/>
-        </w:rPr>
-        <w:t xml:space="preserve"> requirements</w:t>
-      </w:r>
-    </w:p>
-    <w:p>
-      <w:pPr>
-        <w:tabs>
-          <w:tab w:val="left" w:pos="0"/>
-          <w:tab w:val="left" w:pos="1440"/>
-        </w:tabs>
-        <w:ind w:left="170"/>
-        <w:rPr>
-          <w:rFonts w:asciiTheme="minorHAnsi" w:hAnsiTheme="minorHAnsi" w:cstheme="minorHAnsi"/>
-          <w:sz w:val="22"/>
-          <w:szCs w:val="22"/>
-        </w:rPr>
-      </w:pPr>
-      <w:r>
-        <w:rPr>
-          <w:rFonts w:asciiTheme="minorHAnsi" w:hAnsiTheme="minorHAnsi" w:cstheme="minorHAnsi"/>
-          <w:sz w:val="22"/>
-          <w:szCs w:val="22"/>
-        </w:rPr>
-        <w:t xml:space="preserve">- </w:t>
-      </w:r>
-      <w:r>
-        <w:rPr>
-          <w:rFonts w:asciiTheme="minorHAnsi" w:hAnsiTheme="minorHAnsi" w:cstheme="minorHAnsi"/>
-          <w:sz w:val="22"/>
-          <w:szCs w:val="22"/>
-        </w:rPr>
-        <w:t>Specialised in t</w:t>
-      </w:r>
-      <w:r>
-        <w:rPr>
-          <w:rFonts w:asciiTheme="minorHAnsi" w:hAnsiTheme="minorHAnsi" w:cstheme="minorHAnsi"/>
-          <w:sz w:val="22"/>
-          <w:szCs w:val="22"/>
-        </w:rPr>
-        <w:t xml:space="preserve">esting and </w:t>
-      </w:r>
-      <w:r>
-        <w:rPr>
-          <w:rFonts w:asciiTheme="minorHAnsi" w:hAnsiTheme="minorHAnsi" w:cstheme="minorHAnsi"/>
-          <w:sz w:val="22"/>
-          <w:szCs w:val="22"/>
-        </w:rPr>
-        <w:t xml:space="preserve">problem </w:t>
-      </w:r>
-      <w:r>
-        <w:rPr>
-          <w:rFonts w:asciiTheme="minorHAnsi" w:hAnsiTheme="minorHAnsi" w:cstheme="minorHAnsi"/>
-          <w:sz w:val="22"/>
-          <w:szCs w:val="22"/>
-        </w:rPr>
-        <w:t>management. Liai</w:t>
-      </w:r>
-      <w:r>
-        <w:rPr>
-          <w:rFonts w:asciiTheme="minorHAnsi" w:hAnsiTheme="minorHAnsi" w:cstheme="minorHAnsi"/>
-          <w:sz w:val="22"/>
-          <w:szCs w:val="22"/>
-        </w:rPr>
-        <w:t>s</w:t>
-      </w:r>
-      <w:r>
-        <w:rPr>
-          <w:rFonts w:asciiTheme="minorHAnsi" w:hAnsiTheme="minorHAnsi" w:cstheme="minorHAnsi"/>
-          <w:sz w:val="22"/>
-          <w:szCs w:val="22"/>
-        </w:rPr>
-        <w:t>ed</w:t>
-      </w:r>
-      <w:r>
-        <w:rPr>
-          <w:rFonts w:asciiTheme="minorHAnsi" w:hAnsiTheme="minorHAnsi" w:cstheme="minorHAnsi"/>
-          <w:sz w:val="22"/>
-          <w:szCs w:val="22"/>
-        </w:rPr>
-        <w:t xml:space="preserve"> with </w:t>
-      </w:r>
-      <w:r>
-        <w:rPr>
-          <w:rFonts w:asciiTheme="minorHAnsi" w:hAnsiTheme="minorHAnsi" w:cstheme="minorHAnsi"/>
-          <w:sz w:val="22"/>
-          <w:szCs w:val="22"/>
-        </w:rPr>
-        <w:t>programmers to resolve issues</w:t>
-      </w:r>
-    </w:p>
-    <w:p>
-      <w:pPr>
-        <w:tabs>
-          <w:tab w:val="left" w:pos="0"/>
-          <w:tab w:val="left" w:pos="1440"/>
-        </w:tabs>
-        <w:rPr>
-          <w:rFonts w:asciiTheme="minorHAnsi" w:hAnsiTheme="minorHAnsi" w:cstheme="minorHAnsi"/>
-          <w:b/>
-          <w:i/>
-          <w:sz w:val="22"/>
-          <w:szCs w:val="22"/>
-        </w:rPr>
-      </w:pPr>
-    </w:p>
-    <w:p>
-      <w:pPr>
-        <w:tabs>
-          <w:tab w:val="left" w:pos="0"/>
-          <w:tab w:val="left" w:pos="1440"/>
-        </w:tabs>
-        <w:rPr>
-          <w:rFonts w:asciiTheme="minorHAnsi" w:hAnsiTheme="minorHAnsi" w:cstheme="minorHAnsi"/>
-          <w:b/>
-          <w:sz w:val="22"/>
-          <w:szCs w:val="22"/>
-        </w:rPr>
-      </w:pPr>
-      <w:r>
-        <w:rPr>
-          <w:rFonts w:asciiTheme="minorHAnsi" w:hAnsiTheme="minorHAnsi" w:cstheme="minorHAnsi"/>
-          <w:b/>
-          <w:sz w:val="22"/>
-          <w:szCs w:val="22"/>
-        </w:rPr>
-        <w:t xml:space="preserve">Interim Marketing Manager </w:t>
-      </w:r>
-      <w:r>
-        <w:rPr>
-          <w:rFonts w:asciiTheme="minorHAnsi" w:hAnsiTheme="minorHAnsi" w:cstheme="minorHAnsi"/>
-          <w:b/>
-          <w:sz w:val="22"/>
-          <w:szCs w:val="22"/>
-        </w:rPr>
-        <w:tab/>
-      </w:r>
-      <w:r>
-        <w:rPr>
-          <w:rFonts w:asciiTheme="minorHAnsi" w:hAnsiTheme="minorHAnsi" w:cstheme="minorHAnsi"/>
-          <w:b/>
-          <w:sz w:val="22"/>
-          <w:szCs w:val="22"/>
-        </w:rPr>
-        <w:tab/>
-      </w:r>
-      <w:r>
-        <w:rPr>
-          <w:rFonts w:asciiTheme="minorHAnsi" w:hAnsiTheme="minorHAnsi" w:cstheme="minorHAnsi"/>
-        </w:rPr>
-        <w:t>EMAP</w:t>
-      </w:r>
-      <w:r>
-        <w:rPr>
-          <w:rFonts w:asciiTheme="minorHAnsi" w:hAnsiTheme="minorHAnsi" w:cstheme="minorHAnsi"/>
-        </w:rPr>
-        <w:t xml:space="preserve"> Construct, London    04/</w:t>
-      </w:r>
-      <w:r>
-        <w:rPr>
-          <w:rFonts w:asciiTheme="minorHAnsi" w:hAnsiTheme="minorHAnsi" w:cstheme="minorHAnsi"/>
-        </w:rPr>
-        <w:t>20</w:t>
-      </w:r>
-      <w:r>
-        <w:rPr>
-          <w:rFonts w:asciiTheme="minorHAnsi" w:hAnsiTheme="minorHAnsi" w:cstheme="minorHAnsi"/>
-        </w:rPr>
-        <w:t>07 –06/</w:t>
-      </w:r>
-      <w:r>
-        <w:rPr>
-          <w:rFonts w:asciiTheme="minorHAnsi" w:hAnsiTheme="minorHAnsi" w:cstheme="minorHAnsi"/>
-        </w:rPr>
-        <w:t>20</w:t>
-      </w:r>
-      <w:r>
-        <w:rPr>
-          <w:rFonts w:asciiTheme="minorHAnsi" w:hAnsiTheme="minorHAnsi" w:cstheme="minorHAnsi"/>
-        </w:rPr>
-        <w:t>07</w:t>
-      </w:r>
-    </w:p>
-    <w:p>
-      <w:pPr>
-        <w:tabs>
-          <w:tab w:val="left" w:pos="0"/>
-          <w:tab w:val="left" w:pos="1440"/>
-        </w:tabs>
-        <w:rPr>
-          <w:rFonts w:asciiTheme="minorHAnsi" w:hAnsiTheme="minorHAnsi" w:cstheme="minorHAnsi"/>
-          <w:b/>
-        </w:rPr>
-      </w:pPr>
-    </w:p>
-    <w:p>
-      <w:pPr>
-        <w:tabs>
-          <w:tab w:val="left" w:pos="0"/>
-          <w:tab w:val="left" w:pos="1440"/>
-        </w:tabs>
-        <w:rPr>
-          <w:rFonts w:asciiTheme="minorHAnsi" w:hAnsiTheme="minorHAnsi" w:cstheme="minorHAnsi"/>
-          <w:b/>
-          <w:i/>
-          <w:sz w:val="22"/>
-          <w:szCs w:val="22"/>
-        </w:rPr>
-      </w:pPr>
-      <w:r>
-        <w:rPr>
-          <w:rFonts w:asciiTheme="minorHAnsi" w:hAnsiTheme="minorHAnsi" w:cstheme="minorHAnsi"/>
-          <w:b/>
-          <w:sz w:val="22"/>
-          <w:szCs w:val="22"/>
-        </w:rPr>
-        <w:t xml:space="preserve">New Media Marketing Manager </w:t>
-      </w:r>
-      <w:r>
-        <w:rPr>
-          <w:rFonts w:asciiTheme="minorHAnsi" w:hAnsiTheme="minorHAnsi" w:cstheme="minorHAnsi"/>
-          <w:b/>
-          <w:sz w:val="22"/>
-          <w:szCs w:val="22"/>
-        </w:rPr>
-        <w:tab/>
-      </w:r>
-      <w:r>
-        <w:rPr>
-          <w:rFonts w:asciiTheme="minorHAnsi" w:hAnsiTheme="minorHAnsi" w:cstheme="minorHAnsi"/>
-        </w:rPr>
-        <w:t xml:space="preserve">Campden Publishing, London    </w:t>
-      </w:r>
-      <w:r>
-        <w:rPr>
-          <w:rFonts w:asciiTheme="minorHAnsi" w:hAnsiTheme="minorHAnsi" w:cstheme="minorHAnsi"/>
-        </w:rPr>
-        <w:t>11/</w:t>
-      </w:r>
-      <w:r>
-        <w:rPr>
-          <w:rFonts w:asciiTheme="minorHAnsi" w:hAnsiTheme="minorHAnsi" w:cstheme="minorHAnsi"/>
-        </w:rPr>
-        <w:t>20</w:t>
-      </w:r>
-      <w:r>
-        <w:rPr>
-          <w:rFonts w:asciiTheme="minorHAnsi" w:hAnsiTheme="minorHAnsi" w:cstheme="minorHAnsi"/>
-        </w:rPr>
-        <w:t>06 –03/</w:t>
-      </w:r>
-      <w:r>
-        <w:rPr>
-          <w:rFonts w:asciiTheme="minorHAnsi" w:hAnsiTheme="minorHAnsi" w:cstheme="minorHAnsi"/>
-        </w:rPr>
-        <w:t>20</w:t>
-      </w:r>
-      <w:r>
-        <w:rPr>
-          <w:rFonts w:asciiTheme="minorHAnsi" w:hAnsiTheme="minorHAnsi" w:cstheme="minorHAnsi"/>
-        </w:rPr>
-        <w:t>07</w:t>
-      </w:r>
-    </w:p>
-    <w:p>
-      <w:pPr>
-        <w:tabs>
-          <w:tab w:val="left" w:pos="0"/>
-          <w:tab w:val="left" w:pos="1440"/>
-        </w:tabs>
-        <w:rPr>
-          <w:rFonts w:asciiTheme="minorHAnsi" w:hAnsiTheme="minorHAnsi" w:cstheme="minorHAnsi"/>
-          <w:sz w:val="22"/>
-          <w:szCs w:val="22"/>
-        </w:rPr>
-      </w:pPr>
-      <w:r>
-        <w:rPr>
-          <w:rFonts w:asciiTheme="minorHAnsi" w:hAnsiTheme="minorHAnsi" w:cstheme="minorHAnsi"/>
-          <w:sz w:val="22"/>
-          <w:szCs w:val="22"/>
-        </w:rPr>
-        <w:t>Developing brand-specific news and information-based websites for the business.</w:t>
-      </w:r>
-    </w:p>
-    <w:p>
-      <w:pPr>
-        <w:tabs>
-          <w:tab w:val="left" w:pos="0"/>
-          <w:tab w:val="left" w:pos="1440"/>
-        </w:tabs>
-        <w:rPr>
-          <w:rFonts w:asciiTheme="minorHAnsi" w:hAnsiTheme="minorHAnsi" w:cstheme="minorHAnsi"/>
-          <w:sz w:val="22"/>
-          <w:szCs w:val="22"/>
-        </w:rPr>
-      </w:pPr>
-      <w:r>
-        <w:rPr>
-          <w:rFonts w:asciiTheme="minorHAnsi" w:hAnsiTheme="minorHAnsi" w:cstheme="minorHAnsi"/>
-          <w:sz w:val="22"/>
-          <w:szCs w:val="22"/>
-        </w:rPr>
-        <w:t>Highlights:</w:t>
-      </w:r>
-    </w:p>
-    <w:p>
-      <w:pPr>
-        <w:tabs>
-          <w:tab w:val="left" w:pos="0"/>
-          <w:tab w:val="left" w:pos="363"/>
-          <w:tab w:val="left" w:pos="1440"/>
-        </w:tabs>
-        <w:ind w:left="170"/>
-        <w:rPr>
-          <w:rFonts w:asciiTheme="minorHAnsi" w:hAnsiTheme="minorHAnsi" w:cstheme="minorHAnsi"/>
-          <w:sz w:val="22"/>
-          <w:szCs w:val="22"/>
-        </w:rPr>
-      </w:pPr>
-      <w:r>
-        <w:rPr>
-          <w:rFonts w:asciiTheme="minorHAnsi" w:hAnsiTheme="minorHAnsi" w:cstheme="minorHAnsi"/>
-          <w:sz w:val="22"/>
-          <w:szCs w:val="22"/>
-        </w:rPr>
-        <w:t xml:space="preserve">- </w:t>
-      </w:r>
-      <w:r>
-        <w:rPr>
-          <w:rFonts w:asciiTheme="minorHAnsi" w:hAnsiTheme="minorHAnsi" w:cstheme="minorHAnsi"/>
-          <w:sz w:val="22"/>
-          <w:szCs w:val="22"/>
-        </w:rPr>
         <w:t>R</w:t>
       </w:r>
       <w:r>
@@ -3131,7 +3172,23 @@
           <w:sz w:val="22"/>
           <w:szCs w:val="22"/>
         </w:rPr>
-        <w:t xml:space="preserve"> and external supplier.</w:t>
+        <w:t xml:space="preserve"> and external </w:t>
+      </w:r>
+      <w:r>
+        <w:rPr>
+          <w:rFonts w:asciiTheme="minorHAnsi" w:hAnsiTheme="minorHAnsi" w:cstheme="minorHAnsi"/>
+          <w:sz w:val="22"/>
+          <w:szCs w:val="22"/>
+        </w:rPr>
+        <w:t xml:space="preserve">software </w:t>
+      </w:r>
+      <w:r>
+        <w:rPr>
+          <w:rFonts w:asciiTheme="minorHAnsi" w:hAnsiTheme="minorHAnsi" w:cstheme="minorHAnsi"/>
+          <w:sz w:val="22"/>
+          <w:szCs w:val="22"/>
+        </w:rPr>
+        <w:t>supplier.</w:t>
       </w:r>
     </w:p>
     <w:p>
@@ -4295,7 +4352,7 @@
       <w:rPr>
         <w:rFonts w:cs="Arial"/>
       </w:rPr>
-      <w:t>1</w:t>
+      <w:t>2</w:t>
     </w:r>
     <w:r>
       <w:rPr>
@@ -7377,7 +7434,7 @@
 </file>
 
 <file path=customXml/itemProps1.xml><?xml version="1.0" encoding="utf-8"?>
-<ds:datastoreItem xmlns:ds="http://schemas.openxmlformats.org/officeDocument/2006/customXml" ds:itemID="{C1601A32-D2FF-4E40-940D-313D9903842A}">
+<ds:datastoreItem xmlns:ds="http://schemas.openxmlformats.org/officeDocument/2006/customXml" ds:itemID="{3EDA7A87-D980-4BEB-9F48-B79BBCD0FC94}">
   <ds:schemaRefs>
     <ds:schemaRef ds:uri="http://schemas.openxmlformats.org/officeDocument/2006/bibliography"/>
   </ds:schemaRefs>

</xml_diff>